<commit_message>
Updated Test Plan for backend tests, still need the frontend tests to add
</commit_message>
<xml_diff>
--- a/Test Approach.docx
+++ b/Test Approach.docx
@@ -13,336 +13,8 @@
         <w:rPr>
           <w:b/>
         </w:rPr>
-        <w:t>Test Approach</w:t>
-      </w:r>
-    </w:p>
-    <w:p>
-      <w:pPr>
-        <w:widowControl w:val="0"/>
-        <w:rPr>
-          <w:b/>
-        </w:rPr>
-      </w:pPr>
-      <w:r>
-        <w:rPr>
-          <w:b/>
-        </w:rPr>
-        <w:t>Functional Testing:</w:t>
-      </w:r>
-    </w:p>
-    <w:p>
-      <w:pPr>
-        <w:pStyle w:val="ListParagraph"/>
-        <w:widowControl w:val="0"/>
-        <w:numPr>
-          <w:ilvl w:val="0"/>
-          <w:numId w:val="1"/>
-        </w:numPr>
-      </w:pPr>
-      <w:r>
-        <w:t xml:space="preserve">Verify the app renders correctly in latest Chrome browser on Windows, </w:t>
-      </w:r>
-      <w:proofErr w:type="spellStart"/>
-      <w:r>
-        <w:t>MacOS</w:t>
-      </w:r>
-      <w:proofErr w:type="spellEnd"/>
-      <w:r>
-        <w:t>, Android, and iO</w:t>
-      </w:r>
-      <w:r>
-        <w:t xml:space="preserve">S (Selenium </w:t>
-      </w:r>
-      <w:proofErr w:type="spellStart"/>
-      <w:r>
-        <w:t>Webdriver</w:t>
-      </w:r>
-      <w:proofErr w:type="spellEnd"/>
-      <w:r>
-        <w:t xml:space="preserve"> or </w:t>
-      </w:r>
-      <w:proofErr w:type="spellStart"/>
-      <w:r>
-        <w:t>Appnium</w:t>
-      </w:r>
-      <w:proofErr w:type="spellEnd"/>
-      <w:r>
-        <w:t>)</w:t>
-      </w:r>
-    </w:p>
-    <w:p>
-      <w:pPr>
-        <w:pStyle w:val="ListParagraph"/>
-        <w:widowControl w:val="0"/>
-        <w:numPr>
-          <w:ilvl w:val="0"/>
-          <w:numId w:val="1"/>
-        </w:numPr>
-      </w:pPr>
-      <w:r>
-        <w:t>Verify a registered user is able to enter new movies into the collection.</w:t>
-      </w:r>
-    </w:p>
-    <w:p>
-      <w:pPr>
-        <w:pStyle w:val="ListParagraph"/>
-        <w:widowControl w:val="0"/>
-        <w:numPr>
-          <w:ilvl w:val="0"/>
-          <w:numId w:val="1"/>
-        </w:numPr>
-      </w:pPr>
-      <w:r>
-        <w:t>Verify user is able to search existing movies by these fields:</w:t>
-      </w:r>
-      <w:r>
-        <w:t xml:space="preserve"> Genre, Actors, Title, Year, Rating</w:t>
-      </w:r>
-    </w:p>
-    <w:p>
-      <w:pPr>
-        <w:pStyle w:val="ListParagraph"/>
-        <w:widowControl w:val="0"/>
-        <w:numPr>
-          <w:ilvl w:val="0"/>
-          <w:numId w:val="1"/>
-        </w:numPr>
-      </w:pPr>
-      <w:r>
-        <w:t>Verify user is able to see a list of all movies in user's collection.</w:t>
-      </w:r>
-    </w:p>
-    <w:p>
-      <w:pPr>
-        <w:pStyle w:val="ListParagraph"/>
-        <w:widowControl w:val="0"/>
-        <w:numPr>
-          <w:ilvl w:val="0"/>
-          <w:numId w:val="1"/>
-        </w:numPr>
-      </w:pPr>
-      <w:r>
-        <w:t>Verify user is able to delete a movie.</w:t>
-      </w:r>
-    </w:p>
-    <w:p>
-      <w:pPr>
-        <w:pStyle w:val="ListParagraph"/>
-        <w:widowControl w:val="0"/>
-        <w:numPr>
-          <w:ilvl w:val="0"/>
-          <w:numId w:val="1"/>
-        </w:numPr>
-      </w:pPr>
-      <w:r>
-        <w:t>Verify</w:t>
-      </w:r>
-      <w:r>
-        <w:t xml:space="preserve"> user is able to update a movie.</w:t>
-      </w:r>
-    </w:p>
-    <w:p>
-      <w:pPr>
-        <w:pStyle w:val="ListParagraph"/>
-        <w:widowControl w:val="0"/>
-        <w:numPr>
-          <w:ilvl w:val="0"/>
-          <w:numId w:val="1"/>
-        </w:numPr>
-      </w:pPr>
-      <w:r>
-        <w:t>Verify user is able to record the following info about any given movie: Genre, Acto</w:t>
-      </w:r>
-      <w:r>
-        <w:t>rs, Title, Year, Rating</w:t>
-      </w:r>
-    </w:p>
-    <w:p>
-      <w:pPr>
-        <w:widowControl w:val="0"/>
-        <w:rPr>
-          <w:b/>
-        </w:rPr>
-      </w:pPr>
-      <w:r>
-        <w:rPr>
-          <w:b/>
-        </w:rPr>
-        <w:t>Database Testing:</w:t>
-      </w:r>
-    </w:p>
-    <w:p>
-      <w:pPr>
-        <w:widowControl w:val="0"/>
-      </w:pPr>
-      <w:r>
-        <w:t>V</w:t>
-      </w:r>
-      <w:r>
-        <w:t>erify data integrity when the same movie is posted more than once (there sh</w:t>
-      </w:r>
-      <w:r>
-        <w:t>ould not be duplicate records).</w:t>
-      </w:r>
-    </w:p>
-    <w:p>
-      <w:pPr>
-        <w:widowControl w:val="0"/>
-        <w:rPr>
-          <w:b/>
-        </w:rPr>
-      </w:pPr>
-      <w:r>
-        <w:rPr>
-          <w:b/>
-        </w:rPr>
-        <w:t>Performance</w:t>
-      </w:r>
-      <w:r>
-        <w:rPr>
-          <w:b/>
-        </w:rPr>
-        <w:t xml:space="preserve"> Testing</w:t>
-      </w:r>
-      <w:r>
-        <w:rPr>
-          <w:b/>
-        </w:rPr>
-        <w:t>:</w:t>
-      </w:r>
-    </w:p>
-    <w:p>
-      <w:pPr>
-        <w:pStyle w:val="ListParagraph"/>
-        <w:widowControl w:val="0"/>
-        <w:numPr>
-          <w:ilvl w:val="0"/>
-          <w:numId w:val="2"/>
-        </w:numPr>
-      </w:pPr>
-      <w:r>
-        <w:t>Measur</w:t>
-      </w:r>
-      <w:r>
-        <w:t>e the performance of register, login</w:t>
-      </w:r>
-      <w:r>
-        <w:t>, movies, and users</w:t>
-      </w:r>
-      <w:r>
-        <w:t xml:space="preserve"> API routes.</w:t>
-      </w:r>
-    </w:p>
-    <w:p>
-      <w:pPr>
-        <w:pStyle w:val="ListParagraph"/>
-        <w:widowControl w:val="0"/>
-        <w:numPr>
-          <w:ilvl w:val="0"/>
-          <w:numId w:val="2"/>
-        </w:numPr>
-      </w:pPr>
-      <w:r>
-        <w:t>Verify performance expectations are met (from Product Owner) when X number of u</w:t>
-      </w:r>
-      <w:r>
-        <w:t>sers access the app/server (</w:t>
-      </w:r>
-      <w:proofErr w:type="spellStart"/>
-      <w:r>
-        <w:t>jMeter</w:t>
-      </w:r>
-      <w:proofErr w:type="spellEnd"/>
-      <w:r>
-        <w:t xml:space="preserve"> Script)</w:t>
-      </w:r>
-    </w:p>
-    <w:p>
-      <w:pPr>
-        <w:widowControl w:val="0"/>
-        <w:rPr>
-          <w:b/>
-        </w:rPr>
-      </w:pPr>
-      <w:r>
-        <w:rPr>
-          <w:b/>
-        </w:rPr>
-        <w:t>Security Testing:</w:t>
-      </w:r>
-    </w:p>
-    <w:p>
-      <w:pPr>
-        <w:pStyle w:val="ListParagraph"/>
-        <w:widowControl w:val="0"/>
-        <w:numPr>
-          <w:ilvl w:val="0"/>
-          <w:numId w:val="3"/>
-        </w:numPr>
-        <w:rPr>
-          <w:b/>
-        </w:rPr>
-      </w:pPr>
-      <w:r>
-        <w:t>Verify that user tokens are different for different users.</w:t>
-      </w:r>
-    </w:p>
-    <w:p>
-      <w:pPr>
-        <w:pStyle w:val="ListParagraph"/>
-        <w:widowControl w:val="0"/>
-        <w:numPr>
-          <w:ilvl w:val="0"/>
-          <w:numId w:val="3"/>
-        </w:numPr>
-        <w:rPr>
-          <w:b/>
-        </w:rPr>
-      </w:pPr>
-      <w:r>
-        <w:t>Verify that user tokens are different for each request.</w:t>
-      </w:r>
-    </w:p>
-    <w:p>
-      <w:pPr>
-        <w:pStyle w:val="ListParagraph"/>
-        <w:widowControl w:val="0"/>
-        <w:numPr>
-          <w:ilvl w:val="0"/>
-          <w:numId w:val="3"/>
-        </w:numPr>
-        <w:rPr>
-          <w:b/>
-        </w:rPr>
-      </w:pPr>
-      <w:r>
-        <w:t>Verify that a user cannot modify another user’s movie.</w:t>
-      </w:r>
-    </w:p>
-    <w:p>
-      <w:pPr>
-        <w:pStyle w:val="ListParagraph"/>
-        <w:widowControl w:val="0"/>
-        <w:numPr>
-          <w:ilvl w:val="0"/>
-          <w:numId w:val="3"/>
-        </w:numPr>
-        <w:rPr>
-          <w:b/>
-        </w:rPr>
-      </w:pPr>
-      <w:r>
-        <w:t>Verify that a user cannot delete another user’s movie.</w:t>
-      </w:r>
-    </w:p>
-    <w:p>
-      <w:pPr>
-        <w:pStyle w:val="ListParagraph"/>
-        <w:widowControl w:val="0"/>
-        <w:rPr>
-          <w:b/>
-        </w:rPr>
-      </w:pPr>
+        <w:t>Test Plan: Movie Collection</w:t>
+      </w:r>
       <w:bookmarkStart w:id="0" w:name="_GoBack"/>
       <w:bookmarkEnd w:id="0"/>
     </w:p>
@@ -357,6 +29,313 @@
         <w:rPr>
           <w:b/>
         </w:rPr>
+        <w:t>Functional Testing:</w:t>
+      </w:r>
+    </w:p>
+    <w:p>
+      <w:pPr>
+        <w:pStyle w:val="ListParagraph"/>
+        <w:widowControl w:val="0"/>
+        <w:numPr>
+          <w:ilvl w:val="0"/>
+          <w:numId w:val="1"/>
+        </w:numPr>
+      </w:pPr>
+      <w:r>
+        <w:t xml:space="preserve">Verify the app renders correctly in latest Chrome browser on Windows, </w:t>
+      </w:r>
+      <w:proofErr w:type="spellStart"/>
+      <w:r>
+        <w:t>MacOS</w:t>
+      </w:r>
+      <w:proofErr w:type="spellEnd"/>
+      <w:r>
+        <w:t xml:space="preserve">, Android, and iOS (Selenium </w:t>
+      </w:r>
+      <w:proofErr w:type="spellStart"/>
+      <w:r>
+        <w:t>Webdriver</w:t>
+      </w:r>
+      <w:proofErr w:type="spellEnd"/>
+      <w:r>
+        <w:t xml:space="preserve"> or </w:t>
+      </w:r>
+      <w:proofErr w:type="spellStart"/>
+      <w:r>
+        <w:t>Appnium</w:t>
+      </w:r>
+      <w:proofErr w:type="spellEnd"/>
+      <w:r>
+        <w:t>)</w:t>
+      </w:r>
+    </w:p>
+    <w:p>
+      <w:pPr>
+        <w:pStyle w:val="ListParagraph"/>
+        <w:widowControl w:val="0"/>
+        <w:numPr>
+          <w:ilvl w:val="0"/>
+          <w:numId w:val="1"/>
+        </w:numPr>
+      </w:pPr>
+      <w:r>
+        <w:t>Verify a registered user is able to enter new movies into the collection.</w:t>
+      </w:r>
+    </w:p>
+    <w:p>
+      <w:pPr>
+        <w:pStyle w:val="ListParagraph"/>
+        <w:widowControl w:val="0"/>
+        <w:numPr>
+          <w:ilvl w:val="0"/>
+          <w:numId w:val="1"/>
+        </w:numPr>
+      </w:pPr>
+      <w:r>
+        <w:t>Verify user is able to search existing movies by these fields: Genre, Actors, Title, Year, Rating</w:t>
+      </w:r>
+    </w:p>
+    <w:p>
+      <w:pPr>
+        <w:pStyle w:val="ListParagraph"/>
+        <w:widowControl w:val="0"/>
+        <w:numPr>
+          <w:ilvl w:val="0"/>
+          <w:numId w:val="1"/>
+        </w:numPr>
+      </w:pPr>
+      <w:r>
+        <w:t>Verify user is able to see a list of all movies in user's collection.</w:t>
+      </w:r>
+    </w:p>
+    <w:p>
+      <w:pPr>
+        <w:pStyle w:val="ListParagraph"/>
+        <w:widowControl w:val="0"/>
+        <w:numPr>
+          <w:ilvl w:val="0"/>
+          <w:numId w:val="1"/>
+        </w:numPr>
+      </w:pPr>
+      <w:r>
+        <w:t>Verify user is able to delete a movie.</w:t>
+      </w:r>
+    </w:p>
+    <w:p>
+      <w:pPr>
+        <w:pStyle w:val="ListParagraph"/>
+        <w:widowControl w:val="0"/>
+        <w:numPr>
+          <w:ilvl w:val="0"/>
+          <w:numId w:val="1"/>
+        </w:numPr>
+      </w:pPr>
+      <w:r>
+        <w:t>Verify user is able to update a movie.</w:t>
+      </w:r>
+    </w:p>
+    <w:p>
+      <w:pPr>
+        <w:pStyle w:val="ListParagraph"/>
+        <w:widowControl w:val="0"/>
+        <w:numPr>
+          <w:ilvl w:val="0"/>
+          <w:numId w:val="1"/>
+        </w:numPr>
+      </w:pPr>
+      <w:r>
+        <w:t>Verify user is able to record the following info about any given movie: Genre, Actors, Title, Year, Rating</w:t>
+      </w:r>
+    </w:p>
+    <w:p>
+      <w:pPr>
+        <w:widowControl w:val="0"/>
+        <w:rPr>
+          <w:b/>
+        </w:rPr>
+      </w:pPr>
+      <w:r>
+        <w:rPr>
+          <w:b/>
+        </w:rPr>
+        <w:t>Database Testing:</w:t>
+      </w:r>
+    </w:p>
+    <w:p>
+      <w:pPr>
+        <w:widowControl w:val="0"/>
+      </w:pPr>
+      <w:r>
+        <w:t>Verify data integrity when the same movie is posted more than once (there should not be duplicate records).</w:t>
+      </w:r>
+    </w:p>
+    <w:p>
+      <w:pPr>
+        <w:widowControl w:val="0"/>
+        <w:rPr>
+          <w:b/>
+        </w:rPr>
+      </w:pPr>
+      <w:r>
+        <w:rPr>
+          <w:b/>
+        </w:rPr>
+        <w:t>Performance</w:t>
+      </w:r>
+      <w:r>
+        <w:rPr>
+          <w:b/>
+        </w:rPr>
+        <w:t xml:space="preserve"> Testing</w:t>
+      </w:r>
+      <w:r>
+        <w:rPr>
+          <w:b/>
+        </w:rPr>
+        <w:t>:</w:t>
+      </w:r>
+    </w:p>
+    <w:p>
+      <w:pPr>
+        <w:pStyle w:val="ListParagraph"/>
+        <w:widowControl w:val="0"/>
+        <w:numPr>
+          <w:ilvl w:val="0"/>
+          <w:numId w:val="2"/>
+        </w:numPr>
+      </w:pPr>
+      <w:r>
+        <w:t>Measure the performance of register, login</w:t>
+      </w:r>
+      <w:r>
+        <w:t>, movies, and users</w:t>
+      </w:r>
+      <w:r>
+        <w:t xml:space="preserve"> API routes.</w:t>
+      </w:r>
+    </w:p>
+    <w:p>
+      <w:pPr>
+        <w:pStyle w:val="ListParagraph"/>
+        <w:widowControl w:val="0"/>
+        <w:numPr>
+          <w:ilvl w:val="0"/>
+          <w:numId w:val="2"/>
+        </w:numPr>
+      </w:pPr>
+      <w:r>
+        <w:t>Verify performance expectations are met (from Product Owner) when X number of u</w:t>
+      </w:r>
+      <w:r>
+        <w:t>sers access the app/server (</w:t>
+      </w:r>
+      <w:proofErr w:type="spellStart"/>
+      <w:r>
+        <w:t>jMeter</w:t>
+      </w:r>
+      <w:proofErr w:type="spellEnd"/>
+      <w:r>
+        <w:t xml:space="preserve"> Script)</w:t>
+      </w:r>
+    </w:p>
+    <w:p>
+      <w:pPr>
+        <w:widowControl w:val="0"/>
+        <w:rPr>
+          <w:b/>
+        </w:rPr>
+      </w:pPr>
+      <w:r>
+        <w:rPr>
+          <w:b/>
+        </w:rPr>
+        <w:t>Security Testing:</w:t>
+      </w:r>
+    </w:p>
+    <w:p>
+      <w:pPr>
+        <w:pStyle w:val="ListParagraph"/>
+        <w:widowControl w:val="0"/>
+        <w:numPr>
+          <w:ilvl w:val="0"/>
+          <w:numId w:val="3"/>
+        </w:numPr>
+        <w:rPr>
+          <w:b/>
+        </w:rPr>
+      </w:pPr>
+      <w:r>
+        <w:t>Verify that user tokens are different for different users.</w:t>
+      </w:r>
+    </w:p>
+    <w:p>
+      <w:pPr>
+        <w:pStyle w:val="ListParagraph"/>
+        <w:widowControl w:val="0"/>
+        <w:numPr>
+          <w:ilvl w:val="0"/>
+          <w:numId w:val="3"/>
+        </w:numPr>
+        <w:rPr>
+          <w:b/>
+        </w:rPr>
+      </w:pPr>
+      <w:r>
+        <w:t>Verify that user tokens are different for each request.</w:t>
+      </w:r>
+    </w:p>
+    <w:p>
+      <w:pPr>
+        <w:pStyle w:val="ListParagraph"/>
+        <w:widowControl w:val="0"/>
+        <w:numPr>
+          <w:ilvl w:val="0"/>
+          <w:numId w:val="3"/>
+        </w:numPr>
+        <w:rPr>
+          <w:b/>
+        </w:rPr>
+      </w:pPr>
+      <w:r>
+        <w:t>Verify that a user cannot modify another user’s movie.</w:t>
+      </w:r>
+    </w:p>
+    <w:p>
+      <w:pPr>
+        <w:pStyle w:val="ListParagraph"/>
+        <w:widowControl w:val="0"/>
+        <w:numPr>
+          <w:ilvl w:val="0"/>
+          <w:numId w:val="3"/>
+        </w:numPr>
+        <w:rPr>
+          <w:b/>
+        </w:rPr>
+      </w:pPr>
+      <w:r>
+        <w:t>Verify that a user cannot delete another user’s movie.</w:t>
+      </w:r>
+    </w:p>
+    <w:p>
+      <w:pPr>
+        <w:pStyle w:val="ListParagraph"/>
+        <w:widowControl w:val="0"/>
+        <w:rPr>
+          <w:b/>
+        </w:rPr>
+      </w:pPr>
+    </w:p>
+    <w:p>
+      <w:pPr>
+        <w:widowControl w:val="0"/>
+        <w:rPr>
+          <w:b/>
+        </w:rPr>
+      </w:pPr>
+      <w:r>
+        <w:rPr>
+          <w:b/>
+        </w:rPr>
         <w:t>Risks and Assumptions:</w:t>
       </w:r>
     </w:p>
@@ -370,10 +349,7 @@
         </w:numPr>
       </w:pPr>
       <w:r>
-        <w:t>Current user story does not document behavior of user registration/logon messages.</w:t>
-      </w:r>
-      <w:r>
-        <w:t xml:space="preserve"> </w:t>
+        <w:t xml:space="preserve">Current user story does not document behavior of user registration/logon messages. </w:t>
       </w:r>
     </w:p>
     <w:p>
@@ -411,6 +387,354 @@
     <w:p>
       <w:pPr>
         <w:widowControl w:val="0"/>
+      </w:pPr>
+    </w:p>
+    <w:p>
+      <w:pPr>
+        <w:widowControl w:val="0"/>
+        <w:rPr>
+          <w:b/>
+        </w:rPr>
+      </w:pPr>
+      <w:r>
+        <w:rPr>
+          <w:b/>
+        </w:rPr>
+        <w:t>Backend Unit tes</w:t>
+      </w:r>
+      <w:r>
+        <w:rPr>
+          <w:b/>
+        </w:rPr>
+        <w:t>t coded in server/test/test.js:</w:t>
+      </w:r>
+    </w:p>
+    <w:p>
+      <w:pPr>
+        <w:widowControl w:val="0"/>
+        <w:rPr>
+          <w:b/>
+        </w:rPr>
+      </w:pPr>
+      <w:r>
+        <w:rPr>
+          <w:b/>
+        </w:rPr>
+        <w:t>User Registration:</w:t>
+      </w:r>
+    </w:p>
+    <w:p>
+      <w:pPr>
+        <w:pStyle w:val="ListParagraph"/>
+        <w:widowControl w:val="0"/>
+        <w:numPr>
+          <w:ilvl w:val="0"/>
+          <w:numId w:val="5"/>
+        </w:numPr>
+      </w:pPr>
+      <w:r>
+        <w:t>It should register a new user.</w:t>
+      </w:r>
+    </w:p>
+    <w:p>
+      <w:pPr>
+        <w:pStyle w:val="ListParagraph"/>
+        <w:widowControl w:val="0"/>
+        <w:numPr>
+          <w:ilvl w:val="0"/>
+          <w:numId w:val="5"/>
+        </w:numPr>
+      </w:pPr>
+      <w:r>
+        <w:t>It should fail to register with an email already taken.</w:t>
+      </w:r>
+    </w:p>
+    <w:p>
+      <w:pPr>
+        <w:widowControl w:val="0"/>
+      </w:pPr>
+    </w:p>
+    <w:p>
+      <w:pPr>
+        <w:widowControl w:val="0"/>
+        <w:rPr>
+          <w:b/>
+        </w:rPr>
+      </w:pPr>
+    </w:p>
+    <w:p>
+      <w:pPr>
+        <w:widowControl w:val="0"/>
+        <w:rPr>
+          <w:b/>
+        </w:rPr>
+      </w:pPr>
+      <w:r>
+        <w:rPr>
+          <w:b/>
+        </w:rPr>
+        <w:lastRenderedPageBreak/>
+        <w:t>Login:</w:t>
+      </w:r>
+    </w:p>
+    <w:p>
+      <w:pPr>
+        <w:pStyle w:val="ListParagraph"/>
+        <w:widowControl w:val="0"/>
+        <w:numPr>
+          <w:ilvl w:val="0"/>
+          <w:numId w:val="6"/>
+        </w:numPr>
+      </w:pPr>
+      <w:r>
+        <w:t>It should login successfully.</w:t>
+      </w:r>
+    </w:p>
+    <w:p>
+      <w:pPr>
+        <w:pStyle w:val="ListParagraph"/>
+        <w:widowControl w:val="0"/>
+        <w:numPr>
+          <w:ilvl w:val="0"/>
+          <w:numId w:val="6"/>
+        </w:numPr>
+      </w:pPr>
+      <w:r>
+        <w:t>It should send back an unauthorized error.</w:t>
+      </w:r>
+    </w:p>
+    <w:p>
+      <w:pPr>
+        <w:pStyle w:val="ListParagraph"/>
+        <w:widowControl w:val="0"/>
+        <w:numPr>
+          <w:ilvl w:val="0"/>
+          <w:numId w:val="6"/>
+        </w:numPr>
+      </w:pPr>
+      <w:r>
+        <w:t>It should send back a user not found error.</w:t>
+      </w:r>
+    </w:p>
+    <w:p>
+      <w:pPr>
+        <w:widowControl w:val="0"/>
+      </w:pPr>
+      <w:r>
+        <w:t xml:space="preserve">      </w:t>
+      </w:r>
+    </w:p>
+    <w:p>
+      <w:pPr>
+        <w:widowControl w:val="0"/>
+      </w:pPr>
+    </w:p>
+    <w:p>
+      <w:pPr>
+        <w:widowControl w:val="0"/>
+        <w:rPr>
+          <w:b/>
+        </w:rPr>
+      </w:pPr>
+      <w:r>
+        <w:rPr>
+          <w:b/>
+        </w:rPr>
+        <w:t>Movie Tests:</w:t>
+      </w:r>
+    </w:p>
+    <w:p>
+      <w:pPr>
+        <w:widowControl w:val="0"/>
+      </w:pPr>
+      <w:r>
+        <w:t xml:space="preserve">  Create Movie</w:t>
+      </w:r>
+    </w:p>
+    <w:p>
+      <w:pPr>
+        <w:pStyle w:val="ListParagraph"/>
+        <w:widowControl w:val="0"/>
+        <w:numPr>
+          <w:ilvl w:val="0"/>
+          <w:numId w:val="7"/>
+        </w:numPr>
+      </w:pPr>
+      <w:r>
+        <w:t>It should create a new movie with the API.</w:t>
+      </w:r>
+    </w:p>
+    <w:p>
+      <w:pPr>
+        <w:widowControl w:val="0"/>
+      </w:pPr>
+      <w:r>
+        <w:t xml:space="preserve">  Get Movies</w:t>
+      </w:r>
+    </w:p>
+    <w:p>
+      <w:pPr>
+        <w:pStyle w:val="ListParagraph"/>
+        <w:widowControl w:val="0"/>
+        <w:numPr>
+          <w:ilvl w:val="0"/>
+          <w:numId w:val="7"/>
+        </w:numPr>
+      </w:pPr>
+      <w:r>
+        <w:t>It should send back a list of all movies.</w:t>
+      </w:r>
+    </w:p>
+    <w:p>
+      <w:pPr>
+        <w:pStyle w:val="ListParagraph"/>
+        <w:widowControl w:val="0"/>
+        <w:numPr>
+          <w:ilvl w:val="0"/>
+          <w:numId w:val="7"/>
+        </w:numPr>
+      </w:pPr>
+      <w:r>
+        <w:t>It should send back a list of all movies created by a specific User.</w:t>
+      </w:r>
+    </w:p>
+    <w:p>
+      <w:pPr>
+        <w:pStyle w:val="ListParagraph"/>
+        <w:widowControl w:val="0"/>
+        <w:numPr>
+          <w:ilvl w:val="0"/>
+          <w:numId w:val="7"/>
+        </w:numPr>
+      </w:pPr>
+      <w:r>
+        <w:t>It should send back a list of all movies queried by genre.</w:t>
+      </w:r>
+    </w:p>
+    <w:p>
+      <w:pPr>
+        <w:pStyle w:val="ListParagraph"/>
+        <w:widowControl w:val="0"/>
+        <w:numPr>
+          <w:ilvl w:val="0"/>
+          <w:numId w:val="7"/>
+        </w:numPr>
+      </w:pPr>
+      <w:r>
+        <w:t>It should send back a list of all movies queried by actors.</w:t>
+      </w:r>
+    </w:p>
+    <w:p>
+      <w:pPr>
+        <w:pStyle w:val="ListParagraph"/>
+        <w:widowControl w:val="0"/>
+        <w:numPr>
+          <w:ilvl w:val="0"/>
+          <w:numId w:val="7"/>
+        </w:numPr>
+      </w:pPr>
+      <w:r>
+        <w:t>It should send back a list of all movies queried by title.</w:t>
+      </w:r>
+    </w:p>
+    <w:p>
+      <w:pPr>
+        <w:pStyle w:val="ListParagraph"/>
+        <w:widowControl w:val="0"/>
+        <w:numPr>
+          <w:ilvl w:val="0"/>
+          <w:numId w:val="7"/>
+        </w:numPr>
+      </w:pPr>
+      <w:r>
+        <w:t>It should send back a list of all movies queried by year.</w:t>
+      </w:r>
+    </w:p>
+    <w:p>
+      <w:pPr>
+        <w:pStyle w:val="ListParagraph"/>
+        <w:widowControl w:val="0"/>
+        <w:numPr>
+          <w:ilvl w:val="0"/>
+          <w:numId w:val="7"/>
+        </w:numPr>
+      </w:pPr>
+      <w:r>
+        <w:t xml:space="preserve">It should send back a list of all movies queried by rating.  </w:t>
+      </w:r>
+    </w:p>
+    <w:p>
+      <w:pPr>
+        <w:widowControl w:val="0"/>
+      </w:pPr>
+      <w:r>
+        <w:t xml:space="preserve">  Update Movie</w:t>
+      </w:r>
+    </w:p>
+    <w:p>
+      <w:pPr>
+        <w:pStyle w:val="ListParagraph"/>
+        <w:widowControl w:val="0"/>
+        <w:numPr>
+          <w:ilvl w:val="0"/>
+          <w:numId w:val="8"/>
+        </w:numPr>
+      </w:pPr>
+      <w:r>
+        <w:t>It should update a movie given a valid movie id.</w:t>
+      </w:r>
+    </w:p>
+    <w:p>
+      <w:pPr>
+        <w:pStyle w:val="ListParagraph"/>
+        <w:widowControl w:val="0"/>
+        <w:numPr>
+          <w:ilvl w:val="0"/>
+          <w:numId w:val="8"/>
+        </w:numPr>
+      </w:pPr>
+      <w:r>
+        <w:t>It should NOT update any movie with an invalid movie id.</w:t>
+      </w:r>
+    </w:p>
+    <w:p>
+      <w:pPr>
+        <w:widowControl w:val="0"/>
+      </w:pPr>
+      <w:r>
+        <w:t xml:space="preserve">  Delete Movie</w:t>
+      </w:r>
+    </w:p>
+    <w:p>
+      <w:pPr>
+        <w:pStyle w:val="ListParagraph"/>
+        <w:widowControl w:val="0"/>
+        <w:numPr>
+          <w:ilvl w:val="0"/>
+          <w:numId w:val="9"/>
+        </w:numPr>
+      </w:pPr>
+      <w:r>
+        <w:t>It should delete a movie given a valid movie id.</w:t>
+      </w:r>
+    </w:p>
+    <w:p>
+      <w:pPr>
+        <w:pStyle w:val="ListParagraph"/>
+        <w:widowControl w:val="0"/>
+        <w:numPr>
+          <w:ilvl w:val="0"/>
+          <w:numId w:val="9"/>
+        </w:numPr>
+      </w:pPr>
+      <w:r>
+        <w:t>It Should NOT delete a movie with an invalid movie id.</w:t>
+      </w:r>
+    </w:p>
+    <w:p>
+      <w:pPr>
+        <w:widowControl w:val="0"/>
+        <w:ind w:firstLine="300"/>
       </w:pPr>
     </w:p>
     <w:sectPr>
@@ -652,6 +976,232 @@
     </w:lvl>
   </w:abstractNum>
   <w:abstractNum w:abstractNumId="2" w15:restartNumberingAfterBreak="0">
+    <w:nsid w:val="103738D6"/>
+    <w:multiLevelType w:val="hybridMultilevel"/>
+    <w:tmpl w:val="6960EA8A"/>
+    <w:lvl w:ilvl="0" w:tplc="04090001">
+      <w:start w:val="1"/>
+      <w:numFmt w:val="bullet"/>
+      <w:lvlText w:val=""/>
+      <w:lvlJc w:val="left"/>
+      <w:pPr>
+        <w:ind w:left="720" w:hanging="360"/>
+      </w:pPr>
+      <w:rPr>
+        <w:rFonts w:ascii="Symbol" w:hAnsi="Symbol" w:hint="default"/>
+      </w:rPr>
+    </w:lvl>
+    <w:lvl w:ilvl="1" w:tplc="04090003" w:tentative="1">
+      <w:start w:val="1"/>
+      <w:numFmt w:val="bullet"/>
+      <w:lvlText w:val="o"/>
+      <w:lvlJc w:val="left"/>
+      <w:pPr>
+        <w:ind w:left="1440" w:hanging="360"/>
+      </w:pPr>
+      <w:rPr>
+        <w:rFonts w:ascii="Courier New" w:hAnsi="Courier New" w:cs="Courier New" w:hint="default"/>
+      </w:rPr>
+    </w:lvl>
+    <w:lvl w:ilvl="2" w:tplc="04090005" w:tentative="1">
+      <w:start w:val="1"/>
+      <w:numFmt w:val="bullet"/>
+      <w:lvlText w:val=""/>
+      <w:lvlJc w:val="left"/>
+      <w:pPr>
+        <w:ind w:left="2160" w:hanging="360"/>
+      </w:pPr>
+      <w:rPr>
+        <w:rFonts w:ascii="Wingdings" w:hAnsi="Wingdings" w:hint="default"/>
+      </w:rPr>
+    </w:lvl>
+    <w:lvl w:ilvl="3" w:tplc="04090001" w:tentative="1">
+      <w:start w:val="1"/>
+      <w:numFmt w:val="bullet"/>
+      <w:lvlText w:val=""/>
+      <w:lvlJc w:val="left"/>
+      <w:pPr>
+        <w:ind w:left="2880" w:hanging="360"/>
+      </w:pPr>
+      <w:rPr>
+        <w:rFonts w:ascii="Symbol" w:hAnsi="Symbol" w:hint="default"/>
+      </w:rPr>
+    </w:lvl>
+    <w:lvl w:ilvl="4" w:tplc="04090003" w:tentative="1">
+      <w:start w:val="1"/>
+      <w:numFmt w:val="bullet"/>
+      <w:lvlText w:val="o"/>
+      <w:lvlJc w:val="left"/>
+      <w:pPr>
+        <w:ind w:left="3600" w:hanging="360"/>
+      </w:pPr>
+      <w:rPr>
+        <w:rFonts w:ascii="Courier New" w:hAnsi="Courier New" w:cs="Courier New" w:hint="default"/>
+      </w:rPr>
+    </w:lvl>
+    <w:lvl w:ilvl="5" w:tplc="04090005" w:tentative="1">
+      <w:start w:val="1"/>
+      <w:numFmt w:val="bullet"/>
+      <w:lvlText w:val=""/>
+      <w:lvlJc w:val="left"/>
+      <w:pPr>
+        <w:ind w:left="4320" w:hanging="360"/>
+      </w:pPr>
+      <w:rPr>
+        <w:rFonts w:ascii="Wingdings" w:hAnsi="Wingdings" w:hint="default"/>
+      </w:rPr>
+    </w:lvl>
+    <w:lvl w:ilvl="6" w:tplc="04090001" w:tentative="1">
+      <w:start w:val="1"/>
+      <w:numFmt w:val="bullet"/>
+      <w:lvlText w:val=""/>
+      <w:lvlJc w:val="left"/>
+      <w:pPr>
+        <w:ind w:left="5040" w:hanging="360"/>
+      </w:pPr>
+      <w:rPr>
+        <w:rFonts w:ascii="Symbol" w:hAnsi="Symbol" w:hint="default"/>
+      </w:rPr>
+    </w:lvl>
+    <w:lvl w:ilvl="7" w:tplc="04090003" w:tentative="1">
+      <w:start w:val="1"/>
+      <w:numFmt w:val="bullet"/>
+      <w:lvlText w:val="o"/>
+      <w:lvlJc w:val="left"/>
+      <w:pPr>
+        <w:ind w:left="5760" w:hanging="360"/>
+      </w:pPr>
+      <w:rPr>
+        <w:rFonts w:ascii="Courier New" w:hAnsi="Courier New" w:cs="Courier New" w:hint="default"/>
+      </w:rPr>
+    </w:lvl>
+    <w:lvl w:ilvl="8" w:tplc="04090005" w:tentative="1">
+      <w:start w:val="1"/>
+      <w:numFmt w:val="bullet"/>
+      <w:lvlText w:val=""/>
+      <w:lvlJc w:val="left"/>
+      <w:pPr>
+        <w:ind w:left="6480" w:hanging="360"/>
+      </w:pPr>
+      <w:rPr>
+        <w:rFonts w:ascii="Wingdings" w:hAnsi="Wingdings" w:hint="default"/>
+      </w:rPr>
+    </w:lvl>
+  </w:abstractNum>
+  <w:abstractNum w:abstractNumId="3" w15:restartNumberingAfterBreak="0">
+    <w:nsid w:val="21852A03"/>
+    <w:multiLevelType w:val="hybridMultilevel"/>
+    <w:tmpl w:val="DCE0F728"/>
+    <w:lvl w:ilvl="0" w:tplc="04090001">
+      <w:start w:val="1"/>
+      <w:numFmt w:val="bullet"/>
+      <w:lvlText w:val=""/>
+      <w:lvlJc w:val="left"/>
+      <w:pPr>
+        <w:ind w:left="720" w:hanging="360"/>
+      </w:pPr>
+      <w:rPr>
+        <w:rFonts w:ascii="Symbol" w:hAnsi="Symbol" w:hint="default"/>
+      </w:rPr>
+    </w:lvl>
+    <w:lvl w:ilvl="1" w:tplc="04090003" w:tentative="1">
+      <w:start w:val="1"/>
+      <w:numFmt w:val="bullet"/>
+      <w:lvlText w:val="o"/>
+      <w:lvlJc w:val="left"/>
+      <w:pPr>
+        <w:ind w:left="1440" w:hanging="360"/>
+      </w:pPr>
+      <w:rPr>
+        <w:rFonts w:ascii="Courier New" w:hAnsi="Courier New" w:cs="Courier New" w:hint="default"/>
+      </w:rPr>
+    </w:lvl>
+    <w:lvl w:ilvl="2" w:tplc="04090005" w:tentative="1">
+      <w:start w:val="1"/>
+      <w:numFmt w:val="bullet"/>
+      <w:lvlText w:val=""/>
+      <w:lvlJc w:val="left"/>
+      <w:pPr>
+        <w:ind w:left="2160" w:hanging="360"/>
+      </w:pPr>
+      <w:rPr>
+        <w:rFonts w:ascii="Wingdings" w:hAnsi="Wingdings" w:hint="default"/>
+      </w:rPr>
+    </w:lvl>
+    <w:lvl w:ilvl="3" w:tplc="04090001" w:tentative="1">
+      <w:start w:val="1"/>
+      <w:numFmt w:val="bullet"/>
+      <w:lvlText w:val=""/>
+      <w:lvlJc w:val="left"/>
+      <w:pPr>
+        <w:ind w:left="2880" w:hanging="360"/>
+      </w:pPr>
+      <w:rPr>
+        <w:rFonts w:ascii="Symbol" w:hAnsi="Symbol" w:hint="default"/>
+      </w:rPr>
+    </w:lvl>
+    <w:lvl w:ilvl="4" w:tplc="04090003" w:tentative="1">
+      <w:start w:val="1"/>
+      <w:numFmt w:val="bullet"/>
+      <w:lvlText w:val="o"/>
+      <w:lvlJc w:val="left"/>
+      <w:pPr>
+        <w:ind w:left="3600" w:hanging="360"/>
+      </w:pPr>
+      <w:rPr>
+        <w:rFonts w:ascii="Courier New" w:hAnsi="Courier New" w:cs="Courier New" w:hint="default"/>
+      </w:rPr>
+    </w:lvl>
+    <w:lvl w:ilvl="5" w:tplc="04090005" w:tentative="1">
+      <w:start w:val="1"/>
+      <w:numFmt w:val="bullet"/>
+      <w:lvlText w:val=""/>
+      <w:lvlJc w:val="left"/>
+      <w:pPr>
+        <w:ind w:left="4320" w:hanging="360"/>
+      </w:pPr>
+      <w:rPr>
+        <w:rFonts w:ascii="Wingdings" w:hAnsi="Wingdings" w:hint="default"/>
+      </w:rPr>
+    </w:lvl>
+    <w:lvl w:ilvl="6" w:tplc="04090001" w:tentative="1">
+      <w:start w:val="1"/>
+      <w:numFmt w:val="bullet"/>
+      <w:lvlText w:val=""/>
+      <w:lvlJc w:val="left"/>
+      <w:pPr>
+        <w:ind w:left="5040" w:hanging="360"/>
+      </w:pPr>
+      <w:rPr>
+        <w:rFonts w:ascii="Symbol" w:hAnsi="Symbol" w:hint="default"/>
+      </w:rPr>
+    </w:lvl>
+    <w:lvl w:ilvl="7" w:tplc="04090003" w:tentative="1">
+      <w:start w:val="1"/>
+      <w:numFmt w:val="bullet"/>
+      <w:lvlText w:val="o"/>
+      <w:lvlJc w:val="left"/>
+      <w:pPr>
+        <w:ind w:left="5760" w:hanging="360"/>
+      </w:pPr>
+      <w:rPr>
+        <w:rFonts w:ascii="Courier New" w:hAnsi="Courier New" w:cs="Courier New" w:hint="default"/>
+      </w:rPr>
+    </w:lvl>
+    <w:lvl w:ilvl="8" w:tplc="04090005" w:tentative="1">
+      <w:start w:val="1"/>
+      <w:numFmt w:val="bullet"/>
+      <w:lvlText w:val=""/>
+      <w:lvlJc w:val="left"/>
+      <w:pPr>
+        <w:ind w:left="6480" w:hanging="360"/>
+      </w:pPr>
+      <w:rPr>
+        <w:rFonts w:ascii="Wingdings" w:hAnsi="Wingdings" w:hint="default"/>
+      </w:rPr>
+    </w:lvl>
+  </w:abstractNum>
+  <w:abstractNum w:abstractNumId="4" w15:restartNumberingAfterBreak="0">
     <w:nsid w:val="2CF5654B"/>
     <w:multiLevelType w:val="hybridMultilevel"/>
     <w:tmpl w:val="7570D836"/>
@@ -764,7 +1314,233 @@
       </w:rPr>
     </w:lvl>
   </w:abstractNum>
-  <w:abstractNum w:abstractNumId="3" w15:restartNumberingAfterBreak="0">
+  <w:abstractNum w:abstractNumId="5" w15:restartNumberingAfterBreak="0">
+    <w:nsid w:val="4A8E63C5"/>
+    <w:multiLevelType w:val="hybridMultilevel"/>
+    <w:tmpl w:val="90DE163A"/>
+    <w:lvl w:ilvl="0" w:tplc="04090001">
+      <w:start w:val="1"/>
+      <w:numFmt w:val="bullet"/>
+      <w:lvlText w:val=""/>
+      <w:lvlJc w:val="left"/>
+      <w:pPr>
+        <w:ind w:left="720" w:hanging="360"/>
+      </w:pPr>
+      <w:rPr>
+        <w:rFonts w:ascii="Symbol" w:hAnsi="Symbol" w:hint="default"/>
+      </w:rPr>
+    </w:lvl>
+    <w:lvl w:ilvl="1" w:tplc="04090003" w:tentative="1">
+      <w:start w:val="1"/>
+      <w:numFmt w:val="bullet"/>
+      <w:lvlText w:val="o"/>
+      <w:lvlJc w:val="left"/>
+      <w:pPr>
+        <w:ind w:left="1440" w:hanging="360"/>
+      </w:pPr>
+      <w:rPr>
+        <w:rFonts w:ascii="Courier New" w:hAnsi="Courier New" w:cs="Courier New" w:hint="default"/>
+      </w:rPr>
+    </w:lvl>
+    <w:lvl w:ilvl="2" w:tplc="04090005" w:tentative="1">
+      <w:start w:val="1"/>
+      <w:numFmt w:val="bullet"/>
+      <w:lvlText w:val=""/>
+      <w:lvlJc w:val="left"/>
+      <w:pPr>
+        <w:ind w:left="2160" w:hanging="360"/>
+      </w:pPr>
+      <w:rPr>
+        <w:rFonts w:ascii="Wingdings" w:hAnsi="Wingdings" w:hint="default"/>
+      </w:rPr>
+    </w:lvl>
+    <w:lvl w:ilvl="3" w:tplc="04090001" w:tentative="1">
+      <w:start w:val="1"/>
+      <w:numFmt w:val="bullet"/>
+      <w:lvlText w:val=""/>
+      <w:lvlJc w:val="left"/>
+      <w:pPr>
+        <w:ind w:left="2880" w:hanging="360"/>
+      </w:pPr>
+      <w:rPr>
+        <w:rFonts w:ascii="Symbol" w:hAnsi="Symbol" w:hint="default"/>
+      </w:rPr>
+    </w:lvl>
+    <w:lvl w:ilvl="4" w:tplc="04090003" w:tentative="1">
+      <w:start w:val="1"/>
+      <w:numFmt w:val="bullet"/>
+      <w:lvlText w:val="o"/>
+      <w:lvlJc w:val="left"/>
+      <w:pPr>
+        <w:ind w:left="3600" w:hanging="360"/>
+      </w:pPr>
+      <w:rPr>
+        <w:rFonts w:ascii="Courier New" w:hAnsi="Courier New" w:cs="Courier New" w:hint="default"/>
+      </w:rPr>
+    </w:lvl>
+    <w:lvl w:ilvl="5" w:tplc="04090005" w:tentative="1">
+      <w:start w:val="1"/>
+      <w:numFmt w:val="bullet"/>
+      <w:lvlText w:val=""/>
+      <w:lvlJc w:val="left"/>
+      <w:pPr>
+        <w:ind w:left="4320" w:hanging="360"/>
+      </w:pPr>
+      <w:rPr>
+        <w:rFonts w:ascii="Wingdings" w:hAnsi="Wingdings" w:hint="default"/>
+      </w:rPr>
+    </w:lvl>
+    <w:lvl w:ilvl="6" w:tplc="04090001" w:tentative="1">
+      <w:start w:val="1"/>
+      <w:numFmt w:val="bullet"/>
+      <w:lvlText w:val=""/>
+      <w:lvlJc w:val="left"/>
+      <w:pPr>
+        <w:ind w:left="5040" w:hanging="360"/>
+      </w:pPr>
+      <w:rPr>
+        <w:rFonts w:ascii="Symbol" w:hAnsi="Symbol" w:hint="default"/>
+      </w:rPr>
+    </w:lvl>
+    <w:lvl w:ilvl="7" w:tplc="04090003" w:tentative="1">
+      <w:start w:val="1"/>
+      <w:numFmt w:val="bullet"/>
+      <w:lvlText w:val="o"/>
+      <w:lvlJc w:val="left"/>
+      <w:pPr>
+        <w:ind w:left="5760" w:hanging="360"/>
+      </w:pPr>
+      <w:rPr>
+        <w:rFonts w:ascii="Courier New" w:hAnsi="Courier New" w:cs="Courier New" w:hint="default"/>
+      </w:rPr>
+    </w:lvl>
+    <w:lvl w:ilvl="8" w:tplc="04090005" w:tentative="1">
+      <w:start w:val="1"/>
+      <w:numFmt w:val="bullet"/>
+      <w:lvlText w:val=""/>
+      <w:lvlJc w:val="left"/>
+      <w:pPr>
+        <w:ind w:left="6480" w:hanging="360"/>
+      </w:pPr>
+      <w:rPr>
+        <w:rFonts w:ascii="Wingdings" w:hAnsi="Wingdings" w:hint="default"/>
+      </w:rPr>
+    </w:lvl>
+  </w:abstractNum>
+  <w:abstractNum w:abstractNumId="6" w15:restartNumberingAfterBreak="0">
+    <w:nsid w:val="4ED92828"/>
+    <w:multiLevelType w:val="hybridMultilevel"/>
+    <w:tmpl w:val="5C00DB34"/>
+    <w:lvl w:ilvl="0" w:tplc="04090001">
+      <w:start w:val="1"/>
+      <w:numFmt w:val="bullet"/>
+      <w:lvlText w:val=""/>
+      <w:lvlJc w:val="left"/>
+      <w:pPr>
+        <w:ind w:left="720" w:hanging="360"/>
+      </w:pPr>
+      <w:rPr>
+        <w:rFonts w:ascii="Symbol" w:hAnsi="Symbol" w:hint="default"/>
+      </w:rPr>
+    </w:lvl>
+    <w:lvl w:ilvl="1" w:tplc="04090003" w:tentative="1">
+      <w:start w:val="1"/>
+      <w:numFmt w:val="bullet"/>
+      <w:lvlText w:val="o"/>
+      <w:lvlJc w:val="left"/>
+      <w:pPr>
+        <w:ind w:left="1440" w:hanging="360"/>
+      </w:pPr>
+      <w:rPr>
+        <w:rFonts w:ascii="Courier New" w:hAnsi="Courier New" w:cs="Courier New" w:hint="default"/>
+      </w:rPr>
+    </w:lvl>
+    <w:lvl w:ilvl="2" w:tplc="04090005" w:tentative="1">
+      <w:start w:val="1"/>
+      <w:numFmt w:val="bullet"/>
+      <w:lvlText w:val=""/>
+      <w:lvlJc w:val="left"/>
+      <w:pPr>
+        <w:ind w:left="2160" w:hanging="360"/>
+      </w:pPr>
+      <w:rPr>
+        <w:rFonts w:ascii="Wingdings" w:hAnsi="Wingdings" w:hint="default"/>
+      </w:rPr>
+    </w:lvl>
+    <w:lvl w:ilvl="3" w:tplc="04090001" w:tentative="1">
+      <w:start w:val="1"/>
+      <w:numFmt w:val="bullet"/>
+      <w:lvlText w:val=""/>
+      <w:lvlJc w:val="left"/>
+      <w:pPr>
+        <w:ind w:left="2880" w:hanging="360"/>
+      </w:pPr>
+      <w:rPr>
+        <w:rFonts w:ascii="Symbol" w:hAnsi="Symbol" w:hint="default"/>
+      </w:rPr>
+    </w:lvl>
+    <w:lvl w:ilvl="4" w:tplc="04090003" w:tentative="1">
+      <w:start w:val="1"/>
+      <w:numFmt w:val="bullet"/>
+      <w:lvlText w:val="o"/>
+      <w:lvlJc w:val="left"/>
+      <w:pPr>
+        <w:ind w:left="3600" w:hanging="360"/>
+      </w:pPr>
+      <w:rPr>
+        <w:rFonts w:ascii="Courier New" w:hAnsi="Courier New" w:cs="Courier New" w:hint="default"/>
+      </w:rPr>
+    </w:lvl>
+    <w:lvl w:ilvl="5" w:tplc="04090005" w:tentative="1">
+      <w:start w:val="1"/>
+      <w:numFmt w:val="bullet"/>
+      <w:lvlText w:val=""/>
+      <w:lvlJc w:val="left"/>
+      <w:pPr>
+        <w:ind w:left="4320" w:hanging="360"/>
+      </w:pPr>
+      <w:rPr>
+        <w:rFonts w:ascii="Wingdings" w:hAnsi="Wingdings" w:hint="default"/>
+      </w:rPr>
+    </w:lvl>
+    <w:lvl w:ilvl="6" w:tplc="04090001" w:tentative="1">
+      <w:start w:val="1"/>
+      <w:numFmt w:val="bullet"/>
+      <w:lvlText w:val=""/>
+      <w:lvlJc w:val="left"/>
+      <w:pPr>
+        <w:ind w:left="5040" w:hanging="360"/>
+      </w:pPr>
+      <w:rPr>
+        <w:rFonts w:ascii="Symbol" w:hAnsi="Symbol" w:hint="default"/>
+      </w:rPr>
+    </w:lvl>
+    <w:lvl w:ilvl="7" w:tplc="04090003" w:tentative="1">
+      <w:start w:val="1"/>
+      <w:numFmt w:val="bullet"/>
+      <w:lvlText w:val="o"/>
+      <w:lvlJc w:val="left"/>
+      <w:pPr>
+        <w:ind w:left="5760" w:hanging="360"/>
+      </w:pPr>
+      <w:rPr>
+        <w:rFonts w:ascii="Courier New" w:hAnsi="Courier New" w:cs="Courier New" w:hint="default"/>
+      </w:rPr>
+    </w:lvl>
+    <w:lvl w:ilvl="8" w:tplc="04090005" w:tentative="1">
+      <w:start w:val="1"/>
+      <w:numFmt w:val="bullet"/>
+      <w:lvlText w:val=""/>
+      <w:lvlJc w:val="left"/>
+      <w:pPr>
+        <w:ind w:left="6480" w:hanging="360"/>
+      </w:pPr>
+      <w:rPr>
+        <w:rFonts w:ascii="Wingdings" w:hAnsi="Wingdings" w:hint="default"/>
+      </w:rPr>
+    </w:lvl>
+  </w:abstractNum>
+  <w:abstractNum w:abstractNumId="7" w15:restartNumberingAfterBreak="0">
     <w:nsid w:val="78245B2E"/>
     <w:multiLevelType w:val="hybridMultilevel"/>
     <w:tmpl w:val="93243C4E"/>
@@ -877,17 +1653,145 @@
       </w:rPr>
     </w:lvl>
   </w:abstractNum>
+  <w:abstractNum w:abstractNumId="8" w15:restartNumberingAfterBreak="0">
+    <w:nsid w:val="7F8D17D4"/>
+    <w:multiLevelType w:val="hybridMultilevel"/>
+    <w:tmpl w:val="DD4C53B0"/>
+    <w:lvl w:ilvl="0" w:tplc="04090001">
+      <w:start w:val="1"/>
+      <w:numFmt w:val="bullet"/>
+      <w:lvlText w:val=""/>
+      <w:lvlJc w:val="left"/>
+      <w:pPr>
+        <w:ind w:left="915" w:hanging="360"/>
+      </w:pPr>
+      <w:rPr>
+        <w:rFonts w:ascii="Symbol" w:hAnsi="Symbol" w:hint="default"/>
+      </w:rPr>
+    </w:lvl>
+    <w:lvl w:ilvl="1" w:tplc="04090003" w:tentative="1">
+      <w:start w:val="1"/>
+      <w:numFmt w:val="bullet"/>
+      <w:lvlText w:val="o"/>
+      <w:lvlJc w:val="left"/>
+      <w:pPr>
+        <w:ind w:left="1635" w:hanging="360"/>
+      </w:pPr>
+      <w:rPr>
+        <w:rFonts w:ascii="Courier New" w:hAnsi="Courier New" w:cs="Courier New" w:hint="default"/>
+      </w:rPr>
+    </w:lvl>
+    <w:lvl w:ilvl="2" w:tplc="04090005" w:tentative="1">
+      <w:start w:val="1"/>
+      <w:numFmt w:val="bullet"/>
+      <w:lvlText w:val=""/>
+      <w:lvlJc w:val="left"/>
+      <w:pPr>
+        <w:ind w:left="2355" w:hanging="360"/>
+      </w:pPr>
+      <w:rPr>
+        <w:rFonts w:ascii="Wingdings" w:hAnsi="Wingdings" w:hint="default"/>
+      </w:rPr>
+    </w:lvl>
+    <w:lvl w:ilvl="3" w:tplc="04090001" w:tentative="1">
+      <w:start w:val="1"/>
+      <w:numFmt w:val="bullet"/>
+      <w:lvlText w:val=""/>
+      <w:lvlJc w:val="left"/>
+      <w:pPr>
+        <w:ind w:left="3075" w:hanging="360"/>
+      </w:pPr>
+      <w:rPr>
+        <w:rFonts w:ascii="Symbol" w:hAnsi="Symbol" w:hint="default"/>
+      </w:rPr>
+    </w:lvl>
+    <w:lvl w:ilvl="4" w:tplc="04090003" w:tentative="1">
+      <w:start w:val="1"/>
+      <w:numFmt w:val="bullet"/>
+      <w:lvlText w:val="o"/>
+      <w:lvlJc w:val="left"/>
+      <w:pPr>
+        <w:ind w:left="3795" w:hanging="360"/>
+      </w:pPr>
+      <w:rPr>
+        <w:rFonts w:ascii="Courier New" w:hAnsi="Courier New" w:cs="Courier New" w:hint="default"/>
+      </w:rPr>
+    </w:lvl>
+    <w:lvl w:ilvl="5" w:tplc="04090005" w:tentative="1">
+      <w:start w:val="1"/>
+      <w:numFmt w:val="bullet"/>
+      <w:lvlText w:val=""/>
+      <w:lvlJc w:val="left"/>
+      <w:pPr>
+        <w:ind w:left="4515" w:hanging="360"/>
+      </w:pPr>
+      <w:rPr>
+        <w:rFonts w:ascii="Wingdings" w:hAnsi="Wingdings" w:hint="default"/>
+      </w:rPr>
+    </w:lvl>
+    <w:lvl w:ilvl="6" w:tplc="04090001" w:tentative="1">
+      <w:start w:val="1"/>
+      <w:numFmt w:val="bullet"/>
+      <w:lvlText w:val=""/>
+      <w:lvlJc w:val="left"/>
+      <w:pPr>
+        <w:ind w:left="5235" w:hanging="360"/>
+      </w:pPr>
+      <w:rPr>
+        <w:rFonts w:ascii="Symbol" w:hAnsi="Symbol" w:hint="default"/>
+      </w:rPr>
+    </w:lvl>
+    <w:lvl w:ilvl="7" w:tplc="04090003" w:tentative="1">
+      <w:start w:val="1"/>
+      <w:numFmt w:val="bullet"/>
+      <w:lvlText w:val="o"/>
+      <w:lvlJc w:val="left"/>
+      <w:pPr>
+        <w:ind w:left="5955" w:hanging="360"/>
+      </w:pPr>
+      <w:rPr>
+        <w:rFonts w:ascii="Courier New" w:hAnsi="Courier New" w:cs="Courier New" w:hint="default"/>
+      </w:rPr>
+    </w:lvl>
+    <w:lvl w:ilvl="8" w:tplc="04090005" w:tentative="1">
+      <w:start w:val="1"/>
+      <w:numFmt w:val="bullet"/>
+      <w:lvlText w:val=""/>
+      <w:lvlJc w:val="left"/>
+      <w:pPr>
+        <w:ind w:left="6675" w:hanging="360"/>
+      </w:pPr>
+      <w:rPr>
+        <w:rFonts w:ascii="Wingdings" w:hAnsi="Wingdings" w:hint="default"/>
+      </w:rPr>
+    </w:lvl>
+  </w:abstractNum>
   <w:num w:numId="1">
-    <w:abstractNumId w:val="2"/>
+    <w:abstractNumId w:val="4"/>
   </w:num>
   <w:num w:numId="2">
-    <w:abstractNumId w:val="3"/>
+    <w:abstractNumId w:val="7"/>
   </w:num>
   <w:num w:numId="3">
     <w:abstractNumId w:val="1"/>
   </w:num>
   <w:num w:numId="4">
     <w:abstractNumId w:val="0"/>
+  </w:num>
+  <w:num w:numId="5">
+    <w:abstractNumId w:val="2"/>
+  </w:num>
+  <w:num w:numId="6">
+    <w:abstractNumId w:val="5"/>
+  </w:num>
+  <w:num w:numId="7">
+    <w:abstractNumId w:val="8"/>
+  </w:num>
+  <w:num w:numId="8">
+    <w:abstractNumId w:val="6"/>
+  </w:num>
+  <w:num w:numId="9">
+    <w:abstractNumId w:val="3"/>
   </w:num>
 </w:numbering>
 </file>

</xml_diff>

<commit_message>
Update test approach with jMeter and frontend test to add
</commit_message>
<xml_diff>
--- a/Test Approach.docx
+++ b/Test Approach.docx
@@ -15,410 +15,1263 @@
         </w:rPr>
         <w:t>Test Plan: Movie Collection</w:t>
       </w:r>
+    </w:p>
+    <w:p>
+      <w:pPr>
+        <w:widowControl w:val="0"/>
+        <w:rPr>
+          <w:b/>
+        </w:rPr>
+      </w:pPr>
+      <w:r>
+        <w:rPr>
+          <w:b/>
+        </w:rPr>
+        <w:t>Functional Testing:</w:t>
+      </w:r>
+    </w:p>
+    <w:p>
+      <w:pPr>
+        <w:pStyle w:val="ListParagraph"/>
+        <w:widowControl w:val="0"/>
+        <w:numPr>
+          <w:ilvl w:val="0"/>
+          <w:numId w:val="1"/>
+        </w:numPr>
+      </w:pPr>
+      <w:r>
+        <w:t xml:space="preserve">Verify the app renders correctly in latest Chrome browser on Windows, </w:t>
+      </w:r>
+      <w:proofErr w:type="spellStart"/>
+      <w:r>
+        <w:t>MacOS</w:t>
+      </w:r>
+      <w:proofErr w:type="spellEnd"/>
+      <w:r>
+        <w:t xml:space="preserve">, Android, and iOS (Selenium </w:t>
+      </w:r>
+      <w:proofErr w:type="spellStart"/>
+      <w:r>
+        <w:t>Webdriver</w:t>
+      </w:r>
+      <w:proofErr w:type="spellEnd"/>
+      <w:r>
+        <w:t xml:space="preserve"> or </w:t>
+      </w:r>
+      <w:proofErr w:type="spellStart"/>
+      <w:r>
+        <w:t>Appnium</w:t>
+      </w:r>
+      <w:proofErr w:type="spellEnd"/>
+      <w:r>
+        <w:t>)</w:t>
+      </w:r>
+    </w:p>
+    <w:p>
+      <w:pPr>
+        <w:pStyle w:val="ListParagraph"/>
+        <w:widowControl w:val="0"/>
+        <w:numPr>
+          <w:ilvl w:val="0"/>
+          <w:numId w:val="1"/>
+        </w:numPr>
+      </w:pPr>
+      <w:r>
+        <w:t>Verify a registered user is able to enter new movies into the collection.</w:t>
+      </w:r>
+    </w:p>
+    <w:p>
+      <w:pPr>
+        <w:pStyle w:val="ListParagraph"/>
+        <w:widowControl w:val="0"/>
+        <w:numPr>
+          <w:ilvl w:val="0"/>
+          <w:numId w:val="1"/>
+        </w:numPr>
+      </w:pPr>
+      <w:r>
+        <w:t>Verify user is able to search existing movies by these fields: Genre, Actors, Title, Year, Rating</w:t>
+      </w:r>
+    </w:p>
+    <w:p>
+      <w:pPr>
+        <w:pStyle w:val="ListParagraph"/>
+        <w:widowControl w:val="0"/>
+        <w:numPr>
+          <w:ilvl w:val="0"/>
+          <w:numId w:val="1"/>
+        </w:numPr>
+      </w:pPr>
+      <w:r>
+        <w:t>Verify user is able to see a list of all movies in user's collection.</w:t>
+      </w:r>
+    </w:p>
+    <w:p>
+      <w:pPr>
+        <w:pStyle w:val="ListParagraph"/>
+        <w:widowControl w:val="0"/>
+        <w:numPr>
+          <w:ilvl w:val="0"/>
+          <w:numId w:val="1"/>
+        </w:numPr>
+      </w:pPr>
+      <w:r>
+        <w:t>Verify user is able to delete a movie.</w:t>
+      </w:r>
+    </w:p>
+    <w:p>
+      <w:pPr>
+        <w:pStyle w:val="ListParagraph"/>
+        <w:widowControl w:val="0"/>
+        <w:numPr>
+          <w:ilvl w:val="0"/>
+          <w:numId w:val="1"/>
+        </w:numPr>
+      </w:pPr>
+      <w:r>
+        <w:t>Verify user is able to update a movie.</w:t>
+      </w:r>
+    </w:p>
+    <w:p>
+      <w:pPr>
+        <w:pStyle w:val="ListParagraph"/>
+        <w:widowControl w:val="0"/>
+        <w:numPr>
+          <w:ilvl w:val="0"/>
+          <w:numId w:val="1"/>
+        </w:numPr>
+      </w:pPr>
+      <w:r>
+        <w:t>Verify user is able to record the following info about any given movie: Genre, Actors, Title, Year, Rating</w:t>
+      </w:r>
+    </w:p>
+    <w:p>
+      <w:pPr>
+        <w:widowControl w:val="0"/>
+        <w:rPr>
+          <w:b/>
+        </w:rPr>
+      </w:pPr>
+      <w:r>
+        <w:rPr>
+          <w:b/>
+        </w:rPr>
+        <w:t>Database Testing:</w:t>
+      </w:r>
+    </w:p>
+    <w:p>
+      <w:pPr>
+        <w:widowControl w:val="0"/>
+      </w:pPr>
+      <w:r>
+        <w:t>Verify data integrity when the same movie is posted more than once (there should not be duplicate records).</w:t>
+      </w:r>
+    </w:p>
+    <w:p>
+      <w:pPr>
+        <w:widowControl w:val="0"/>
+        <w:rPr>
+          <w:b/>
+        </w:rPr>
+      </w:pPr>
+      <w:r>
+        <w:rPr>
+          <w:b/>
+        </w:rPr>
+        <w:t>Performance</w:t>
+      </w:r>
+      <w:r>
+        <w:rPr>
+          <w:b/>
+        </w:rPr>
+        <w:t xml:space="preserve"> Testing</w:t>
+      </w:r>
+      <w:r>
+        <w:rPr>
+          <w:b/>
+        </w:rPr>
+        <w:t>:</w:t>
+      </w:r>
+    </w:p>
+    <w:p>
+      <w:pPr>
+        <w:pStyle w:val="ListParagraph"/>
+        <w:widowControl w:val="0"/>
+        <w:numPr>
+          <w:ilvl w:val="0"/>
+          <w:numId w:val="2"/>
+        </w:numPr>
+      </w:pPr>
+      <w:r>
+        <w:t>Measure the performance of register, login</w:t>
+      </w:r>
+      <w:r>
+        <w:t>, movies, and users</w:t>
+      </w:r>
+      <w:r>
+        <w:t xml:space="preserve"> API routes.</w:t>
+      </w:r>
+    </w:p>
+    <w:p>
+      <w:pPr>
+        <w:pStyle w:val="ListParagraph"/>
+        <w:widowControl w:val="0"/>
+        <w:numPr>
+          <w:ilvl w:val="0"/>
+          <w:numId w:val="2"/>
+        </w:numPr>
+      </w:pPr>
+      <w:r>
+        <w:t>Verify performance expectations are met (from Product Owner) when X number of u</w:t>
+      </w:r>
+      <w:r>
+        <w:t>sers access the app/server (</w:t>
+      </w:r>
+      <w:proofErr w:type="spellStart"/>
+      <w:r>
+        <w:t>jMeter</w:t>
+      </w:r>
+      <w:proofErr w:type="spellEnd"/>
+      <w:r>
+        <w:t xml:space="preserve"> Script)</w:t>
+      </w:r>
+    </w:p>
+    <w:p>
+      <w:pPr>
+        <w:widowControl w:val="0"/>
+        <w:rPr>
+          <w:b/>
+        </w:rPr>
+      </w:pPr>
+      <w:r>
+        <w:rPr>
+          <w:b/>
+        </w:rPr>
+        <w:t>Security Testing:</w:t>
+      </w:r>
+    </w:p>
+    <w:p>
+      <w:pPr>
+        <w:pStyle w:val="ListParagraph"/>
+        <w:widowControl w:val="0"/>
+        <w:numPr>
+          <w:ilvl w:val="0"/>
+          <w:numId w:val="3"/>
+        </w:numPr>
+        <w:rPr>
+          <w:b/>
+        </w:rPr>
+      </w:pPr>
+      <w:r>
+        <w:t>Verify that user tokens are different for different users.</w:t>
+      </w:r>
+    </w:p>
+    <w:p>
+      <w:pPr>
+        <w:pStyle w:val="ListParagraph"/>
+        <w:widowControl w:val="0"/>
+        <w:numPr>
+          <w:ilvl w:val="0"/>
+          <w:numId w:val="3"/>
+        </w:numPr>
+        <w:rPr>
+          <w:b/>
+        </w:rPr>
+      </w:pPr>
+      <w:r>
+        <w:t>Verify that user tokens are different for each request.</w:t>
+      </w:r>
+    </w:p>
+    <w:p>
+      <w:pPr>
+        <w:pStyle w:val="ListParagraph"/>
+        <w:widowControl w:val="0"/>
+        <w:numPr>
+          <w:ilvl w:val="0"/>
+          <w:numId w:val="3"/>
+        </w:numPr>
+        <w:rPr>
+          <w:b/>
+        </w:rPr>
+      </w:pPr>
+      <w:r>
+        <w:t>Verify that a user cannot modify another user’s movie.</w:t>
+      </w:r>
+    </w:p>
+    <w:p>
+      <w:pPr>
+        <w:pStyle w:val="ListParagraph"/>
+        <w:widowControl w:val="0"/>
+        <w:numPr>
+          <w:ilvl w:val="0"/>
+          <w:numId w:val="3"/>
+        </w:numPr>
+        <w:rPr>
+          <w:b/>
+        </w:rPr>
+      </w:pPr>
+      <w:r>
+        <w:t>Verify that a user cannot delete another user’s movie.</w:t>
+      </w:r>
+    </w:p>
+    <w:p>
+      <w:pPr>
+        <w:pStyle w:val="ListParagraph"/>
+        <w:widowControl w:val="0"/>
+        <w:rPr>
+          <w:b/>
+        </w:rPr>
+      </w:pPr>
+    </w:p>
+    <w:p>
+      <w:pPr>
+        <w:widowControl w:val="0"/>
+        <w:rPr>
+          <w:b/>
+        </w:rPr>
+      </w:pPr>
+      <w:r>
+        <w:rPr>
+          <w:b/>
+        </w:rPr>
+        <w:t>Risks and Assumptions:</w:t>
+      </w:r>
+    </w:p>
+    <w:p>
+      <w:pPr>
+        <w:pStyle w:val="ListParagraph"/>
+        <w:widowControl w:val="0"/>
+        <w:numPr>
+          <w:ilvl w:val="0"/>
+          <w:numId w:val="4"/>
+        </w:numPr>
+      </w:pPr>
+      <w:r>
+        <w:t xml:space="preserve">Current user story does not document behavior of user registration/logon messages. </w:t>
+      </w:r>
+    </w:p>
+    <w:p>
+      <w:pPr>
+        <w:pStyle w:val="ListParagraph"/>
+        <w:widowControl w:val="0"/>
+        <w:numPr>
+          <w:ilvl w:val="0"/>
+          <w:numId w:val="4"/>
+        </w:numPr>
+      </w:pPr>
+      <w:r>
+        <w:t>Current user story does not document performance requirements</w:t>
+      </w:r>
+      <w:r>
+        <w:t>.</w:t>
+      </w:r>
+    </w:p>
+    <w:p>
+      <w:pPr>
+        <w:pStyle w:val="ListParagraph"/>
+        <w:widowControl w:val="0"/>
+        <w:numPr>
+          <w:ilvl w:val="0"/>
+          <w:numId w:val="4"/>
+        </w:numPr>
+      </w:pPr>
+      <w:r>
+        <w:t>Current user story does not document security requirements</w:t>
+      </w:r>
+      <w:r>
+        <w:t>.</w:t>
+      </w:r>
+    </w:p>
+    <w:p>
+      <w:pPr>
+        <w:widowControl w:val="0"/>
+      </w:pPr>
+    </w:p>
+    <w:p>
+      <w:pPr>
+        <w:widowControl w:val="0"/>
+        <w:rPr>
+          <w:b/>
+        </w:rPr>
+      </w:pPr>
+    </w:p>
+    <w:p>
+      <w:pPr>
+        <w:widowControl w:val="0"/>
+        <w:rPr>
+          <w:b/>
+        </w:rPr>
+      </w:pPr>
+    </w:p>
+    <w:p>
+      <w:pPr>
+        <w:widowControl w:val="0"/>
+        <w:rPr>
+          <w:b/>
+        </w:rPr>
+      </w:pPr>
+    </w:p>
+    <w:p>
+      <w:pPr>
+        <w:widowControl w:val="0"/>
+        <w:rPr>
+          <w:b/>
+        </w:rPr>
+      </w:pPr>
+    </w:p>
+    <w:p>
+      <w:pPr>
+        <w:widowControl w:val="0"/>
+        <w:rPr>
+          <w:b/>
+        </w:rPr>
+      </w:pPr>
+    </w:p>
+    <w:p>
+      <w:pPr>
+        <w:widowControl w:val="0"/>
+        <w:rPr>
+          <w:b/>
+          <w:sz w:val="28"/>
+          <w:szCs w:val="28"/>
+        </w:rPr>
+      </w:pPr>
+      <w:r>
+        <w:rPr>
+          <w:b/>
+          <w:sz w:val="28"/>
+          <w:szCs w:val="28"/>
+        </w:rPr>
+        <w:lastRenderedPageBreak/>
+        <w:t>Backend Unit test coded in server/test/test.js:</w:t>
+      </w:r>
+    </w:p>
+    <w:p>
+      <w:pPr>
+        <w:widowControl w:val="0"/>
+        <w:rPr>
+          <w:b/>
+          <w:u w:val="single"/>
+        </w:rPr>
+      </w:pPr>
+      <w:r>
+        <w:rPr>
+          <w:b/>
+          <w:u w:val="single"/>
+        </w:rPr>
+        <w:t>User Registration:</w:t>
+      </w:r>
+    </w:p>
+    <w:p>
+      <w:pPr>
+        <w:pStyle w:val="ListParagraph"/>
+        <w:widowControl w:val="0"/>
+        <w:numPr>
+          <w:ilvl w:val="0"/>
+          <w:numId w:val="5"/>
+        </w:numPr>
+      </w:pPr>
+      <w:r>
+        <w:t>It should register a new user.</w:t>
+      </w:r>
+    </w:p>
+    <w:p>
+      <w:pPr>
+        <w:pStyle w:val="ListParagraph"/>
+        <w:widowControl w:val="0"/>
+        <w:numPr>
+          <w:ilvl w:val="0"/>
+          <w:numId w:val="5"/>
+        </w:numPr>
+      </w:pPr>
+      <w:r>
+        <w:t>It should fail to register with an email already taken.</w:t>
+      </w:r>
+    </w:p>
+    <w:p>
+      <w:pPr>
+        <w:widowControl w:val="0"/>
+        <w:rPr>
+          <w:b/>
+          <w:u w:val="single"/>
+        </w:rPr>
+      </w:pPr>
+      <w:r>
+        <w:rPr>
+          <w:b/>
+          <w:u w:val="single"/>
+        </w:rPr>
+        <w:t>Login:</w:t>
+      </w:r>
+    </w:p>
+    <w:p>
+      <w:pPr>
+        <w:pStyle w:val="ListParagraph"/>
+        <w:widowControl w:val="0"/>
+        <w:numPr>
+          <w:ilvl w:val="0"/>
+          <w:numId w:val="6"/>
+        </w:numPr>
+      </w:pPr>
+      <w:r>
+        <w:t>It should login successfully.</w:t>
+      </w:r>
+    </w:p>
+    <w:p>
+      <w:pPr>
+        <w:pStyle w:val="ListParagraph"/>
+        <w:widowControl w:val="0"/>
+        <w:numPr>
+          <w:ilvl w:val="0"/>
+          <w:numId w:val="6"/>
+        </w:numPr>
+      </w:pPr>
+      <w:r>
+        <w:t>It should send back an unauthorized error.</w:t>
+      </w:r>
+    </w:p>
+    <w:p>
+      <w:pPr>
+        <w:pStyle w:val="ListParagraph"/>
+        <w:widowControl w:val="0"/>
+        <w:numPr>
+          <w:ilvl w:val="0"/>
+          <w:numId w:val="6"/>
+        </w:numPr>
+      </w:pPr>
+      <w:r>
+        <w:t>It should send back a user not found error.</w:t>
+      </w:r>
+    </w:p>
+    <w:p>
+      <w:pPr>
+        <w:widowControl w:val="0"/>
+        <w:rPr>
+          <w:b/>
+          <w:u w:val="single"/>
+        </w:rPr>
+      </w:pPr>
+      <w:r>
+        <w:rPr>
+          <w:b/>
+          <w:u w:val="single"/>
+        </w:rPr>
+        <w:t>Movie Tests:</w:t>
+      </w:r>
+    </w:p>
+    <w:p>
+      <w:pPr>
+        <w:widowControl w:val="0"/>
+      </w:pPr>
+      <w:r>
+        <w:t xml:space="preserve">  Create Movie</w:t>
+      </w:r>
+    </w:p>
+    <w:p>
+      <w:pPr>
+        <w:pStyle w:val="ListParagraph"/>
+        <w:widowControl w:val="0"/>
+        <w:numPr>
+          <w:ilvl w:val="0"/>
+          <w:numId w:val="7"/>
+        </w:numPr>
+      </w:pPr>
+      <w:r>
+        <w:t>It should create a new movie with the API.</w:t>
+      </w:r>
+    </w:p>
+    <w:p>
+      <w:pPr>
+        <w:widowControl w:val="0"/>
+      </w:pPr>
+      <w:r>
+        <w:t xml:space="preserve">  Get Movies</w:t>
+      </w:r>
+    </w:p>
+    <w:p>
+      <w:pPr>
+        <w:pStyle w:val="ListParagraph"/>
+        <w:widowControl w:val="0"/>
+        <w:numPr>
+          <w:ilvl w:val="0"/>
+          <w:numId w:val="7"/>
+        </w:numPr>
+      </w:pPr>
+      <w:r>
+        <w:t>It should send back a list of all movies.</w:t>
+      </w:r>
+    </w:p>
+    <w:p>
+      <w:pPr>
+        <w:pStyle w:val="ListParagraph"/>
+        <w:widowControl w:val="0"/>
+        <w:numPr>
+          <w:ilvl w:val="0"/>
+          <w:numId w:val="7"/>
+        </w:numPr>
+      </w:pPr>
+      <w:r>
+        <w:t>It should send back a list of all movies created by a specific User.</w:t>
+      </w:r>
+    </w:p>
+    <w:p>
+      <w:pPr>
+        <w:pStyle w:val="ListParagraph"/>
+        <w:widowControl w:val="0"/>
+        <w:numPr>
+          <w:ilvl w:val="0"/>
+          <w:numId w:val="7"/>
+        </w:numPr>
+      </w:pPr>
+      <w:r>
+        <w:t>It should send back a list of all movies queried by genre.</w:t>
+      </w:r>
+    </w:p>
+    <w:p>
+      <w:pPr>
+        <w:pStyle w:val="ListParagraph"/>
+        <w:widowControl w:val="0"/>
+        <w:numPr>
+          <w:ilvl w:val="0"/>
+          <w:numId w:val="7"/>
+        </w:numPr>
+      </w:pPr>
+      <w:r>
+        <w:t>It should send back a list of all movies queried by actors.</w:t>
+      </w:r>
+    </w:p>
+    <w:p>
+      <w:pPr>
+        <w:pStyle w:val="ListParagraph"/>
+        <w:widowControl w:val="0"/>
+        <w:numPr>
+          <w:ilvl w:val="0"/>
+          <w:numId w:val="7"/>
+        </w:numPr>
+      </w:pPr>
+      <w:r>
+        <w:t>It should send back a list of all movies queried by title.</w:t>
+      </w:r>
+    </w:p>
+    <w:p>
+      <w:pPr>
+        <w:pStyle w:val="ListParagraph"/>
+        <w:widowControl w:val="0"/>
+        <w:numPr>
+          <w:ilvl w:val="0"/>
+          <w:numId w:val="7"/>
+        </w:numPr>
+      </w:pPr>
+      <w:r>
+        <w:t>It should send back a list of all movies queried by year.</w:t>
+      </w:r>
+    </w:p>
+    <w:p>
+      <w:pPr>
+        <w:pStyle w:val="ListParagraph"/>
+        <w:widowControl w:val="0"/>
+        <w:numPr>
+          <w:ilvl w:val="0"/>
+          <w:numId w:val="7"/>
+        </w:numPr>
+      </w:pPr>
+      <w:r>
+        <w:t xml:space="preserve">It should send back a list of all movies queried by rating.  </w:t>
+      </w:r>
+    </w:p>
+    <w:p>
+      <w:pPr>
+        <w:widowControl w:val="0"/>
+      </w:pPr>
+      <w:r>
+        <w:t xml:space="preserve">  Update Movie</w:t>
+      </w:r>
+    </w:p>
+    <w:p>
+      <w:pPr>
+        <w:pStyle w:val="ListParagraph"/>
+        <w:widowControl w:val="0"/>
+        <w:numPr>
+          <w:ilvl w:val="0"/>
+          <w:numId w:val="8"/>
+        </w:numPr>
+      </w:pPr>
+      <w:r>
+        <w:t>It should update a movie given a valid movie id.</w:t>
+      </w:r>
+    </w:p>
+    <w:p>
+      <w:pPr>
+        <w:pStyle w:val="ListParagraph"/>
+        <w:widowControl w:val="0"/>
+        <w:numPr>
+          <w:ilvl w:val="0"/>
+          <w:numId w:val="8"/>
+        </w:numPr>
+      </w:pPr>
+      <w:r>
+        <w:t>It should NOT update any movie with an invalid movie id.</w:t>
+      </w:r>
+    </w:p>
+    <w:p>
+      <w:pPr>
+        <w:widowControl w:val="0"/>
+      </w:pPr>
+      <w:r>
+        <w:t xml:space="preserve">  Delete Movie</w:t>
+      </w:r>
+    </w:p>
+    <w:p>
+      <w:pPr>
+        <w:pStyle w:val="ListParagraph"/>
+        <w:widowControl w:val="0"/>
+        <w:numPr>
+          <w:ilvl w:val="0"/>
+          <w:numId w:val="9"/>
+        </w:numPr>
+      </w:pPr>
+      <w:r>
+        <w:t>It should delete a movie given a valid movie id.</w:t>
+      </w:r>
+    </w:p>
+    <w:p>
+      <w:pPr>
+        <w:pStyle w:val="ListParagraph"/>
+        <w:widowControl w:val="0"/>
+        <w:numPr>
+          <w:ilvl w:val="0"/>
+          <w:numId w:val="9"/>
+        </w:numPr>
+      </w:pPr>
+      <w:r>
+        <w:t>It Should NOT delete a movie with an invalid movie id.</w:t>
+      </w:r>
+    </w:p>
+    <w:p>
+      <w:pPr>
+        <w:widowControl w:val="0"/>
+        <w:ind w:firstLine="300"/>
+      </w:pPr>
+    </w:p>
+    <w:p>
+      <w:pPr>
+        <w:widowControl w:val="0"/>
+        <w:rPr>
+          <w:b/>
+        </w:rPr>
+      </w:pPr>
+    </w:p>
+    <w:p>
+      <w:pPr>
+        <w:widowControl w:val="0"/>
+        <w:rPr>
+          <w:b/>
+        </w:rPr>
+      </w:pPr>
+    </w:p>
+    <w:p>
+      <w:pPr>
+        <w:widowControl w:val="0"/>
+        <w:rPr>
+          <w:b/>
+        </w:rPr>
+      </w:pPr>
+    </w:p>
+    <w:p>
+      <w:pPr>
+        <w:widowControl w:val="0"/>
+        <w:rPr>
+          <w:b/>
+        </w:rPr>
+      </w:pPr>
+    </w:p>
+    <w:p>
+      <w:pPr>
+        <w:widowControl w:val="0"/>
+        <w:rPr>
+          <w:b/>
+        </w:rPr>
+      </w:pPr>
+    </w:p>
+    <w:p>
+      <w:pPr>
+        <w:widowControl w:val="0"/>
+        <w:rPr>
+          <w:b/>
+        </w:rPr>
+      </w:pPr>
+    </w:p>
+    <w:p>
+      <w:pPr>
+        <w:widowControl w:val="0"/>
+        <w:rPr>
+          <w:b/>
+          <w:sz w:val="28"/>
+          <w:szCs w:val="28"/>
+        </w:rPr>
+      </w:pPr>
+      <w:r>
+        <w:rPr>
+          <w:b/>
+          <w:sz w:val="28"/>
+          <w:szCs w:val="28"/>
+        </w:rPr>
+        <w:lastRenderedPageBreak/>
+        <w:t>Frontend</w:t>
+      </w:r>
+      <w:r>
+        <w:rPr>
+          <w:b/>
+          <w:sz w:val="28"/>
+          <w:szCs w:val="28"/>
+        </w:rPr>
+        <w:t xml:space="preserve"> test</w:t>
+      </w:r>
+      <w:r>
+        <w:rPr>
+          <w:b/>
+          <w:sz w:val="28"/>
+          <w:szCs w:val="28"/>
+        </w:rPr>
+        <w:t>ing coded in Selenium/Mocha/Node.js</w:t>
+      </w:r>
       <w:bookmarkStart w:id="0" w:name="_GoBack"/>
       <w:bookmarkEnd w:id="0"/>
-    </w:p>
-    <w:p>
-      <w:pPr>
-        <w:widowControl w:val="0"/>
-        <w:rPr>
-          <w:b/>
-        </w:rPr>
-      </w:pPr>
-      <w:r>
-        <w:rPr>
-          <w:b/>
-        </w:rPr>
-        <w:t>Functional Testing:</w:t>
-      </w:r>
-    </w:p>
-    <w:p>
-      <w:pPr>
-        <w:pStyle w:val="ListParagraph"/>
-        <w:widowControl w:val="0"/>
-        <w:numPr>
-          <w:ilvl w:val="0"/>
-          <w:numId w:val="1"/>
-        </w:numPr>
-      </w:pPr>
-      <w:r>
-        <w:t xml:space="preserve">Verify the app renders correctly in latest Chrome browser on Windows, </w:t>
+      <w:r>
+        <w:rPr>
+          <w:b/>
+          <w:sz w:val="28"/>
+          <w:szCs w:val="28"/>
+        </w:rPr>
+        <w:t>:</w:t>
+      </w:r>
+    </w:p>
+    <w:p>
+      <w:pPr>
+        <w:widowControl w:val="0"/>
+        <w:rPr>
+          <w:b/>
+          <w:u w:val="single"/>
+        </w:rPr>
+      </w:pPr>
+      <w:r>
+        <w:rPr>
+          <w:b/>
+          <w:u w:val="single"/>
+        </w:rPr>
+        <w:t>User Registration:</w:t>
+      </w:r>
+    </w:p>
+    <w:p>
+      <w:pPr>
+        <w:pStyle w:val="ListParagraph"/>
+        <w:widowControl w:val="0"/>
+        <w:numPr>
+          <w:ilvl w:val="0"/>
+          <w:numId w:val="5"/>
+        </w:numPr>
+      </w:pPr>
+      <w:r>
+        <w:t>It should register a new user.</w:t>
+      </w:r>
+    </w:p>
+    <w:p>
+      <w:pPr>
+        <w:pStyle w:val="ListParagraph"/>
+        <w:widowControl w:val="0"/>
+        <w:numPr>
+          <w:ilvl w:val="0"/>
+          <w:numId w:val="5"/>
+        </w:numPr>
+      </w:pPr>
+      <w:r>
+        <w:t>It should fail to register with an email already taken.</w:t>
+      </w:r>
+    </w:p>
+    <w:p>
+      <w:pPr>
+        <w:widowControl w:val="0"/>
+        <w:rPr>
+          <w:b/>
+          <w:u w:val="single"/>
+        </w:rPr>
+      </w:pPr>
+      <w:r>
+        <w:rPr>
+          <w:b/>
+          <w:u w:val="single"/>
+        </w:rPr>
+        <w:t>Login:</w:t>
+      </w:r>
+    </w:p>
+    <w:p>
+      <w:pPr>
+        <w:pStyle w:val="ListParagraph"/>
+        <w:widowControl w:val="0"/>
+        <w:numPr>
+          <w:ilvl w:val="0"/>
+          <w:numId w:val="6"/>
+        </w:numPr>
+      </w:pPr>
+      <w:r>
+        <w:t>It should login successfully.</w:t>
+      </w:r>
+    </w:p>
+    <w:p>
+      <w:pPr>
+        <w:pStyle w:val="ListParagraph"/>
+        <w:widowControl w:val="0"/>
+        <w:numPr>
+          <w:ilvl w:val="0"/>
+          <w:numId w:val="6"/>
+        </w:numPr>
+      </w:pPr>
+      <w:r>
+        <w:t>It should send back an unauthorized error.</w:t>
+      </w:r>
+    </w:p>
+    <w:p>
+      <w:pPr>
+        <w:pStyle w:val="ListParagraph"/>
+        <w:widowControl w:val="0"/>
+        <w:numPr>
+          <w:ilvl w:val="0"/>
+          <w:numId w:val="6"/>
+        </w:numPr>
+      </w:pPr>
+      <w:r>
+        <w:t>It should send back a user not found error.</w:t>
+      </w:r>
+    </w:p>
+    <w:p>
+      <w:pPr>
+        <w:widowControl w:val="0"/>
+        <w:rPr>
+          <w:b/>
+          <w:u w:val="single"/>
+        </w:rPr>
+      </w:pPr>
+      <w:r>
+        <w:rPr>
+          <w:b/>
+          <w:u w:val="single"/>
+        </w:rPr>
+        <w:t>Movie Tests:</w:t>
+      </w:r>
+    </w:p>
+    <w:p>
+      <w:pPr>
+        <w:widowControl w:val="0"/>
+      </w:pPr>
+      <w:r>
+        <w:t xml:space="preserve">  Create Movie</w:t>
+      </w:r>
+    </w:p>
+    <w:p>
+      <w:pPr>
+        <w:pStyle w:val="ListParagraph"/>
+        <w:widowControl w:val="0"/>
+        <w:numPr>
+          <w:ilvl w:val="0"/>
+          <w:numId w:val="7"/>
+        </w:numPr>
+      </w:pPr>
+      <w:r>
+        <w:t>It should create a new movie with the API.</w:t>
+      </w:r>
+    </w:p>
+    <w:p>
+      <w:pPr>
+        <w:widowControl w:val="0"/>
+      </w:pPr>
+      <w:r>
+        <w:t xml:space="preserve">  Get Movies</w:t>
+      </w:r>
+    </w:p>
+    <w:p>
+      <w:pPr>
+        <w:pStyle w:val="ListParagraph"/>
+        <w:widowControl w:val="0"/>
+        <w:numPr>
+          <w:ilvl w:val="0"/>
+          <w:numId w:val="7"/>
+        </w:numPr>
+      </w:pPr>
+      <w:r>
+        <w:t>It should send back a list of all movies.</w:t>
+      </w:r>
+    </w:p>
+    <w:p>
+      <w:pPr>
+        <w:pStyle w:val="ListParagraph"/>
+        <w:widowControl w:val="0"/>
+        <w:numPr>
+          <w:ilvl w:val="0"/>
+          <w:numId w:val="7"/>
+        </w:numPr>
+      </w:pPr>
+      <w:r>
+        <w:t>It should send back a list of all movies created by a specific User.</w:t>
+      </w:r>
+    </w:p>
+    <w:p>
+      <w:pPr>
+        <w:pStyle w:val="ListParagraph"/>
+        <w:widowControl w:val="0"/>
+        <w:numPr>
+          <w:ilvl w:val="0"/>
+          <w:numId w:val="7"/>
+        </w:numPr>
+      </w:pPr>
+      <w:r>
+        <w:t>It should send back a list of all movies queried by genre.</w:t>
+      </w:r>
+    </w:p>
+    <w:p>
+      <w:pPr>
+        <w:pStyle w:val="ListParagraph"/>
+        <w:widowControl w:val="0"/>
+        <w:numPr>
+          <w:ilvl w:val="0"/>
+          <w:numId w:val="7"/>
+        </w:numPr>
+      </w:pPr>
+      <w:r>
+        <w:t>It should send back a list of all movies queried by actors.</w:t>
+      </w:r>
+    </w:p>
+    <w:p>
+      <w:pPr>
+        <w:pStyle w:val="ListParagraph"/>
+        <w:widowControl w:val="0"/>
+        <w:numPr>
+          <w:ilvl w:val="0"/>
+          <w:numId w:val="7"/>
+        </w:numPr>
+      </w:pPr>
+      <w:r>
+        <w:t>It should send back a list of all movies queried by title.</w:t>
+      </w:r>
+    </w:p>
+    <w:p>
+      <w:pPr>
+        <w:pStyle w:val="ListParagraph"/>
+        <w:widowControl w:val="0"/>
+        <w:numPr>
+          <w:ilvl w:val="0"/>
+          <w:numId w:val="7"/>
+        </w:numPr>
+      </w:pPr>
+      <w:r>
+        <w:t>It should send back a list of all movies queried by year.</w:t>
+      </w:r>
+    </w:p>
+    <w:p>
+      <w:pPr>
+        <w:pStyle w:val="ListParagraph"/>
+        <w:widowControl w:val="0"/>
+        <w:numPr>
+          <w:ilvl w:val="0"/>
+          <w:numId w:val="7"/>
+        </w:numPr>
+      </w:pPr>
+      <w:r>
+        <w:t xml:space="preserve">It should send back a list of all movies queried by rating.  </w:t>
+      </w:r>
+    </w:p>
+    <w:p>
+      <w:pPr>
+        <w:widowControl w:val="0"/>
+      </w:pPr>
+      <w:r>
+        <w:t xml:space="preserve">  Update Movie</w:t>
+      </w:r>
+    </w:p>
+    <w:p>
+      <w:pPr>
+        <w:pStyle w:val="ListParagraph"/>
+        <w:widowControl w:val="0"/>
+        <w:numPr>
+          <w:ilvl w:val="0"/>
+          <w:numId w:val="8"/>
+        </w:numPr>
+      </w:pPr>
+      <w:r>
+        <w:t>It should update a movie given a valid movie id.</w:t>
+      </w:r>
+    </w:p>
+    <w:p>
+      <w:pPr>
+        <w:pStyle w:val="ListParagraph"/>
+        <w:widowControl w:val="0"/>
+        <w:numPr>
+          <w:ilvl w:val="0"/>
+          <w:numId w:val="8"/>
+        </w:numPr>
+      </w:pPr>
+      <w:r>
+        <w:t>It should NOT update any movie with an invalid movie id.</w:t>
+      </w:r>
+    </w:p>
+    <w:p>
+      <w:pPr>
+        <w:widowControl w:val="0"/>
+      </w:pPr>
+      <w:r>
+        <w:t xml:space="preserve">  Delete Movie</w:t>
+      </w:r>
+    </w:p>
+    <w:p>
+      <w:pPr>
+        <w:pStyle w:val="ListParagraph"/>
+        <w:widowControl w:val="0"/>
+        <w:numPr>
+          <w:ilvl w:val="0"/>
+          <w:numId w:val="9"/>
+        </w:numPr>
+      </w:pPr>
+      <w:r>
+        <w:t>It should delete a movie given a valid movie id.</w:t>
+      </w:r>
+    </w:p>
+    <w:p>
+      <w:pPr>
+        <w:pStyle w:val="ListParagraph"/>
+        <w:widowControl w:val="0"/>
+        <w:numPr>
+          <w:ilvl w:val="0"/>
+          <w:numId w:val="9"/>
+        </w:numPr>
+      </w:pPr>
+      <w:r>
+        <w:t>It Should NOT delete a movie with an invalid movie id.</w:t>
+      </w:r>
+    </w:p>
+    <w:p>
+      <w:pPr>
+        <w:widowControl w:val="0"/>
+        <w:rPr>
+          <w:b/>
+          <w:sz w:val="28"/>
+          <w:szCs w:val="28"/>
+        </w:rPr>
+      </w:pPr>
+    </w:p>
+    <w:p>
+      <w:pPr>
+        <w:widowControl w:val="0"/>
+        <w:rPr>
+          <w:b/>
+          <w:sz w:val="28"/>
+          <w:szCs w:val="28"/>
+        </w:rPr>
+      </w:pPr>
+    </w:p>
+    <w:p>
+      <w:pPr>
+        <w:widowControl w:val="0"/>
+        <w:rPr>
+          <w:b/>
+          <w:sz w:val="28"/>
+          <w:szCs w:val="28"/>
+        </w:rPr>
+      </w:pPr>
+    </w:p>
+    <w:p>
+      <w:pPr>
+        <w:widowControl w:val="0"/>
+        <w:rPr>
+          <w:b/>
+          <w:sz w:val="28"/>
+          <w:szCs w:val="28"/>
+        </w:rPr>
+      </w:pPr>
+    </w:p>
+    <w:p>
+      <w:pPr>
+        <w:widowControl w:val="0"/>
+        <w:rPr>
+          <w:b/>
+          <w:sz w:val="28"/>
+          <w:szCs w:val="28"/>
+        </w:rPr>
+      </w:pPr>
+    </w:p>
+    <w:p>
+      <w:pPr>
+        <w:widowControl w:val="0"/>
+        <w:rPr>
+          <w:b/>
+          <w:sz w:val="28"/>
+          <w:szCs w:val="28"/>
+        </w:rPr>
+      </w:pPr>
+    </w:p>
+    <w:p>
+      <w:pPr>
+        <w:widowControl w:val="0"/>
+        <w:rPr>
+          <w:b/>
+          <w:sz w:val="28"/>
+          <w:szCs w:val="28"/>
+        </w:rPr>
+      </w:pPr>
+      <w:r>
+        <w:rPr>
+          <w:b/>
+          <w:sz w:val="28"/>
+          <w:szCs w:val="28"/>
+        </w:rPr>
+        <w:lastRenderedPageBreak/>
+        <w:t xml:space="preserve">Backend </w:t>
+      </w:r>
+      <w:r>
+        <w:rPr>
+          <w:b/>
+          <w:sz w:val="28"/>
+          <w:szCs w:val="28"/>
+        </w:rPr>
+        <w:t xml:space="preserve">Apache </w:t>
       </w:r>
       <w:proofErr w:type="spellStart"/>
       <w:r>
-        <w:t>MacOS</w:t>
+        <w:rPr>
+          <w:b/>
+          <w:sz w:val="28"/>
+          <w:szCs w:val="28"/>
+        </w:rPr>
+        <w:t>jMeter</w:t>
       </w:r>
       <w:proofErr w:type="spellEnd"/>
       <w:r>
-        <w:t xml:space="preserve">, Android, and iOS (Selenium </w:t>
-      </w:r>
-      <w:proofErr w:type="spellStart"/>
-      <w:r>
-        <w:t>Webdriver</w:t>
-      </w:r>
-      <w:proofErr w:type="spellEnd"/>
-      <w:r>
-        <w:t xml:space="preserve"> or </w:t>
-      </w:r>
-      <w:proofErr w:type="spellStart"/>
-      <w:r>
-        <w:t>Appnium</w:t>
-      </w:r>
-      <w:proofErr w:type="spellEnd"/>
-      <w:r>
-        <w:t>)</w:t>
-      </w:r>
-    </w:p>
-    <w:p>
-      <w:pPr>
-        <w:pStyle w:val="ListParagraph"/>
-        <w:widowControl w:val="0"/>
-        <w:numPr>
-          <w:ilvl w:val="0"/>
-          <w:numId w:val="1"/>
-        </w:numPr>
-      </w:pPr>
-      <w:r>
-        <w:t>Verify a registered user is able to enter new movies into the collection.</w:t>
-      </w:r>
-    </w:p>
-    <w:p>
-      <w:pPr>
-        <w:pStyle w:val="ListParagraph"/>
-        <w:widowControl w:val="0"/>
-        <w:numPr>
-          <w:ilvl w:val="0"/>
-          <w:numId w:val="1"/>
-        </w:numPr>
-      </w:pPr>
-      <w:r>
-        <w:t>Verify user is able to search existing movies by these fields: Genre, Actors, Title, Year, Rating</w:t>
-      </w:r>
-    </w:p>
-    <w:p>
-      <w:pPr>
-        <w:pStyle w:val="ListParagraph"/>
-        <w:widowControl w:val="0"/>
-        <w:numPr>
-          <w:ilvl w:val="0"/>
-          <w:numId w:val="1"/>
-        </w:numPr>
-      </w:pPr>
-      <w:r>
-        <w:t>Verify user is able to see a list of all movies in user's collection.</w:t>
-      </w:r>
-    </w:p>
-    <w:p>
-      <w:pPr>
-        <w:pStyle w:val="ListParagraph"/>
-        <w:widowControl w:val="0"/>
-        <w:numPr>
-          <w:ilvl w:val="0"/>
-          <w:numId w:val="1"/>
-        </w:numPr>
-      </w:pPr>
-      <w:r>
-        <w:t>Verify user is able to delete a movie.</w:t>
-      </w:r>
-    </w:p>
-    <w:p>
-      <w:pPr>
-        <w:pStyle w:val="ListParagraph"/>
-        <w:widowControl w:val="0"/>
-        <w:numPr>
-          <w:ilvl w:val="0"/>
-          <w:numId w:val="1"/>
-        </w:numPr>
-      </w:pPr>
-      <w:r>
-        <w:t>Verify user is able to update a movie.</w:t>
-      </w:r>
-    </w:p>
-    <w:p>
-      <w:pPr>
-        <w:pStyle w:val="ListParagraph"/>
-        <w:widowControl w:val="0"/>
-        <w:numPr>
-          <w:ilvl w:val="0"/>
-          <w:numId w:val="1"/>
-        </w:numPr>
-      </w:pPr>
-      <w:r>
-        <w:t>Verify user is able to record the following info about any given movie: Genre, Actors, Title, Year, Rating</w:t>
-      </w:r>
-    </w:p>
-    <w:p>
-      <w:pPr>
-        <w:widowControl w:val="0"/>
-        <w:rPr>
-          <w:b/>
-        </w:rPr>
-      </w:pPr>
-      <w:r>
-        <w:rPr>
-          <w:b/>
-        </w:rPr>
-        <w:t>Database Testing:</w:t>
-      </w:r>
-    </w:p>
-    <w:p>
-      <w:pPr>
-        <w:widowControl w:val="0"/>
-      </w:pPr>
-      <w:r>
-        <w:t>Verify data integrity when the same movie is posted more than once (there should not be duplicate records).</w:t>
-      </w:r>
-    </w:p>
-    <w:p>
-      <w:pPr>
-        <w:widowControl w:val="0"/>
-        <w:rPr>
-          <w:b/>
-        </w:rPr>
-      </w:pPr>
-      <w:r>
-        <w:rPr>
-          <w:b/>
-        </w:rPr>
-        <w:t>Performance</w:t>
-      </w:r>
-      <w:r>
-        <w:rPr>
-          <w:b/>
-        </w:rPr>
-        <w:t xml:space="preserve"> Testing</w:t>
-      </w:r>
-      <w:r>
-        <w:rPr>
-          <w:b/>
-        </w:rPr>
-        <w:t>:</w:t>
-      </w:r>
-    </w:p>
-    <w:p>
-      <w:pPr>
-        <w:pStyle w:val="ListParagraph"/>
-        <w:widowControl w:val="0"/>
-        <w:numPr>
-          <w:ilvl w:val="0"/>
-          <w:numId w:val="2"/>
-        </w:numPr>
-      </w:pPr>
-      <w:r>
-        <w:t>Measure the performance of register, login</w:t>
-      </w:r>
-      <w:r>
-        <w:t>, movies, and users</w:t>
-      </w:r>
-      <w:r>
-        <w:t xml:space="preserve"> API routes.</w:t>
-      </w:r>
-    </w:p>
-    <w:p>
-      <w:pPr>
-        <w:pStyle w:val="ListParagraph"/>
-        <w:widowControl w:val="0"/>
-        <w:numPr>
-          <w:ilvl w:val="0"/>
-          <w:numId w:val="2"/>
-        </w:numPr>
-      </w:pPr>
-      <w:r>
-        <w:t>Verify performance expectations are met (from Product Owner) when X number of u</w:t>
-      </w:r>
-      <w:r>
-        <w:t>sers access the app/server (</w:t>
-      </w:r>
-      <w:proofErr w:type="spellStart"/>
-      <w:r>
-        <w:t>jMeter</w:t>
-      </w:r>
-      <w:proofErr w:type="spellEnd"/>
-      <w:r>
-        <w:t xml:space="preserve"> Script)</w:t>
-      </w:r>
-    </w:p>
-    <w:p>
-      <w:pPr>
-        <w:widowControl w:val="0"/>
-        <w:rPr>
-          <w:b/>
-        </w:rPr>
-      </w:pPr>
-      <w:r>
-        <w:rPr>
-          <w:b/>
-        </w:rPr>
-        <w:t>Security Testing:</w:t>
-      </w:r>
-    </w:p>
-    <w:p>
-      <w:pPr>
-        <w:pStyle w:val="ListParagraph"/>
-        <w:widowControl w:val="0"/>
-        <w:numPr>
-          <w:ilvl w:val="0"/>
-          <w:numId w:val="3"/>
-        </w:numPr>
-        <w:rPr>
-          <w:b/>
-        </w:rPr>
-      </w:pPr>
-      <w:r>
-        <w:t>Verify that user tokens are different for different users.</w:t>
-      </w:r>
-    </w:p>
-    <w:p>
-      <w:pPr>
-        <w:pStyle w:val="ListParagraph"/>
-        <w:widowControl w:val="0"/>
-        <w:numPr>
-          <w:ilvl w:val="0"/>
-          <w:numId w:val="3"/>
-        </w:numPr>
-        <w:rPr>
-          <w:b/>
-        </w:rPr>
-      </w:pPr>
-      <w:r>
-        <w:t>Verify that user tokens are different for each request.</w:t>
-      </w:r>
-    </w:p>
-    <w:p>
-      <w:pPr>
-        <w:pStyle w:val="ListParagraph"/>
-        <w:widowControl w:val="0"/>
-        <w:numPr>
-          <w:ilvl w:val="0"/>
-          <w:numId w:val="3"/>
-        </w:numPr>
-        <w:rPr>
-          <w:b/>
-        </w:rPr>
-      </w:pPr>
-      <w:r>
-        <w:t>Verify that a user cannot modify another user’s movie.</w:t>
-      </w:r>
-    </w:p>
-    <w:p>
-      <w:pPr>
-        <w:pStyle w:val="ListParagraph"/>
-        <w:widowControl w:val="0"/>
-        <w:numPr>
-          <w:ilvl w:val="0"/>
-          <w:numId w:val="3"/>
-        </w:numPr>
-        <w:rPr>
-          <w:b/>
-        </w:rPr>
-      </w:pPr>
-      <w:r>
-        <w:t>Verify that a user cannot delete another user’s movie.</w:t>
-      </w:r>
-    </w:p>
-    <w:p>
-      <w:pPr>
-        <w:pStyle w:val="ListParagraph"/>
-        <w:widowControl w:val="0"/>
-        <w:rPr>
-          <w:b/>
-        </w:rPr>
-      </w:pPr>
-    </w:p>
-    <w:p>
-      <w:pPr>
-        <w:widowControl w:val="0"/>
-        <w:rPr>
-          <w:b/>
-        </w:rPr>
-      </w:pPr>
-      <w:r>
-        <w:rPr>
-          <w:b/>
-        </w:rPr>
-        <w:t>Risks and Assumptions:</w:t>
-      </w:r>
-    </w:p>
-    <w:p>
-      <w:pPr>
-        <w:pStyle w:val="ListParagraph"/>
-        <w:widowControl w:val="0"/>
-        <w:numPr>
-          <w:ilvl w:val="0"/>
-          <w:numId w:val="4"/>
-        </w:numPr>
-      </w:pPr>
-      <w:r>
-        <w:t xml:space="preserve">Current user story does not document behavior of user registration/logon messages. </w:t>
-      </w:r>
-    </w:p>
-    <w:p>
-      <w:pPr>
-        <w:pStyle w:val="ListParagraph"/>
-        <w:widowControl w:val="0"/>
-        <w:numPr>
-          <w:ilvl w:val="0"/>
-          <w:numId w:val="4"/>
-        </w:numPr>
-      </w:pPr>
-      <w:r>
-        <w:t>Current user story does not document performance requirements</w:t>
-      </w:r>
-      <w:r>
-        <w:t>.</w:t>
-      </w:r>
-    </w:p>
-    <w:p>
-      <w:pPr>
-        <w:pStyle w:val="ListParagraph"/>
-        <w:widowControl w:val="0"/>
-        <w:numPr>
-          <w:ilvl w:val="0"/>
-          <w:numId w:val="4"/>
-        </w:numPr>
-      </w:pPr>
-      <w:r>
-        <w:t>Current user story does not document security requirements</w:t>
-      </w:r>
-      <w:r>
-        <w:t>.</w:t>
-      </w:r>
-    </w:p>
-    <w:p>
-      <w:pPr>
-        <w:widowControl w:val="0"/>
-      </w:pPr>
-    </w:p>
-    <w:p>
-      <w:pPr>
-        <w:widowControl w:val="0"/>
-        <w:rPr>
-          <w:b/>
-        </w:rPr>
-      </w:pPr>
-      <w:r>
-        <w:rPr>
-          <w:b/>
-        </w:rPr>
-        <w:t>Backend Unit tes</w:t>
-      </w:r>
-      <w:r>
-        <w:rPr>
-          <w:b/>
-        </w:rPr>
-        <w:t>t coded in server/test/test.js:</w:t>
-      </w:r>
-    </w:p>
-    <w:p>
-      <w:pPr>
-        <w:widowControl w:val="0"/>
-        <w:rPr>
-          <w:b/>
-        </w:rPr>
-      </w:pPr>
-      <w:r>
-        <w:rPr>
-          <w:b/>
+        <w:rPr>
+          <w:b/>
+          <w:sz w:val="28"/>
+          <w:szCs w:val="28"/>
+        </w:rPr>
+        <w:t xml:space="preserve"> v3.3 Tests</w:t>
+      </w:r>
+    </w:p>
+    <w:p>
+      <w:pPr>
+        <w:widowControl w:val="0"/>
+      </w:pPr>
+      <w:r>
+        <w:t>These will be useful for determining performance metrics going forward.</w:t>
+      </w:r>
+    </w:p>
+    <w:p>
+      <w:pPr>
+        <w:widowControl w:val="0"/>
+        <w:rPr>
+          <w:b/>
+          <w:u w:val="single"/>
+        </w:rPr>
+      </w:pPr>
+      <w:r>
+        <w:rPr>
+          <w:b/>
+          <w:u w:val="single"/>
         </w:rPr>
         <w:t>User Registration:</w:t>
       </w:r>
@@ -438,42 +1291,17 @@
     </w:p>
     <w:p>
       <w:pPr>
-        <w:pStyle w:val="ListParagraph"/>
-        <w:widowControl w:val="0"/>
-        <w:numPr>
-          <w:ilvl w:val="0"/>
-          <w:numId w:val="5"/>
-        </w:numPr>
-      </w:pPr>
-      <w:r>
-        <w:t>It should fail to register with an email already taken.</w:t>
-      </w:r>
-    </w:p>
-    <w:p>
-      <w:pPr>
-        <w:widowControl w:val="0"/>
-      </w:pPr>
-    </w:p>
-    <w:p>
-      <w:pPr>
-        <w:widowControl w:val="0"/>
-        <w:rPr>
-          <w:b/>
-        </w:rPr>
-      </w:pPr>
-    </w:p>
-    <w:p>
-      <w:pPr>
-        <w:widowControl w:val="0"/>
-        <w:rPr>
-          <w:b/>
-        </w:rPr>
-      </w:pPr>
-      <w:r>
-        <w:rPr>
-          <w:b/>
-        </w:rPr>
-        <w:lastRenderedPageBreak/>
+        <w:widowControl w:val="0"/>
+        <w:rPr>
+          <w:b/>
+          <w:u w:val="single"/>
+        </w:rPr>
+      </w:pPr>
+      <w:r>
+        <w:rPr>
+          <w:b/>
+          <w:u w:val="single"/>
+        </w:rPr>
         <w:t>Login:</w:t>
       </w:r>
     </w:p>
@@ -492,53 +1320,16 @@
     </w:p>
     <w:p>
       <w:pPr>
-        <w:pStyle w:val="ListParagraph"/>
-        <w:widowControl w:val="0"/>
-        <w:numPr>
-          <w:ilvl w:val="0"/>
-          <w:numId w:val="6"/>
-        </w:numPr>
-      </w:pPr>
-      <w:r>
-        <w:t>It should send back an unauthorized error.</w:t>
-      </w:r>
-    </w:p>
-    <w:p>
-      <w:pPr>
-        <w:pStyle w:val="ListParagraph"/>
-        <w:widowControl w:val="0"/>
-        <w:numPr>
-          <w:ilvl w:val="0"/>
-          <w:numId w:val="6"/>
-        </w:numPr>
-      </w:pPr>
-      <w:r>
-        <w:t>It should send back a user not found error.</w:t>
-      </w:r>
-    </w:p>
-    <w:p>
-      <w:pPr>
-        <w:widowControl w:val="0"/>
-      </w:pPr>
-      <w:r>
-        <w:t xml:space="preserve">      </w:t>
-      </w:r>
-    </w:p>
-    <w:p>
-      <w:pPr>
-        <w:widowControl w:val="0"/>
-      </w:pPr>
-    </w:p>
-    <w:p>
-      <w:pPr>
-        <w:widowControl w:val="0"/>
-        <w:rPr>
-          <w:b/>
-        </w:rPr>
-      </w:pPr>
-      <w:r>
-        <w:rPr>
-          <w:b/>
+        <w:widowControl w:val="0"/>
+        <w:rPr>
+          <w:b/>
+          <w:u w:val="single"/>
+        </w:rPr>
+      </w:pPr>
+      <w:r>
+        <w:rPr>
+          <w:b/>
+          <w:u w:val="single"/>
         </w:rPr>
         <w:t>Movie Tests:</w:t>
       </w:r>
@@ -606,8 +1397,14 @@
           <w:ilvl w:val="0"/>
           <w:numId w:val="7"/>
         </w:numPr>
-      </w:pPr>
-      <w:r>
+        <w:rPr>
+          <w:highlight w:val="yellow"/>
+        </w:rPr>
+      </w:pPr>
+      <w:r>
+        <w:rPr>
+          <w:highlight w:val="yellow"/>
+        </w:rPr>
         <w:t>It should send back a list of all movies queried by genre.</w:t>
       </w:r>
     </w:p>
@@ -619,8 +1416,14 @@
           <w:ilvl w:val="0"/>
           <w:numId w:val="7"/>
         </w:numPr>
-      </w:pPr>
-      <w:r>
+        <w:rPr>
+          <w:highlight w:val="yellow"/>
+        </w:rPr>
+      </w:pPr>
+      <w:r>
+        <w:rPr>
+          <w:highlight w:val="yellow"/>
+        </w:rPr>
         <w:t>It should send back a list of all movies queried by actors.</w:t>
       </w:r>
     </w:p>
@@ -632,8 +1435,14 @@
           <w:ilvl w:val="0"/>
           <w:numId w:val="7"/>
         </w:numPr>
-      </w:pPr>
-      <w:r>
+        <w:rPr>
+          <w:highlight w:val="yellow"/>
+        </w:rPr>
+      </w:pPr>
+      <w:r>
+        <w:rPr>
+          <w:highlight w:val="yellow"/>
+        </w:rPr>
         <w:t>It should send back a list of all movies queried by title.</w:t>
       </w:r>
     </w:p>
@@ -645,8 +1454,14 @@
           <w:ilvl w:val="0"/>
           <w:numId w:val="7"/>
         </w:numPr>
-      </w:pPr>
-      <w:r>
+        <w:rPr>
+          <w:highlight w:val="yellow"/>
+        </w:rPr>
+      </w:pPr>
+      <w:r>
+        <w:rPr>
+          <w:highlight w:val="yellow"/>
+        </w:rPr>
         <w:t>It should send back a list of all movies queried by year.</w:t>
       </w:r>
     </w:p>
@@ -658,14 +1473,35 @@
           <w:ilvl w:val="0"/>
           <w:numId w:val="7"/>
         </w:numPr>
-      </w:pPr>
-      <w:r>
+        <w:rPr>
+          <w:highlight w:val="yellow"/>
+        </w:rPr>
+      </w:pPr>
+      <w:r>
+        <w:rPr>
+          <w:highlight w:val="yellow"/>
+        </w:rPr>
         <w:t xml:space="preserve">It should send back a list of all movies queried by rating.  </w:t>
       </w:r>
     </w:p>
     <w:p>
       <w:pPr>
         <w:widowControl w:val="0"/>
+        <w:ind w:left="555"/>
+        <w:rPr>
+          <w:highlight w:val="yellow"/>
+        </w:rPr>
+      </w:pPr>
+      <w:r>
+        <w:rPr>
+          <w:highlight w:val="yellow"/>
+        </w:rPr>
+        <w:t>Not currently coded as route has not been defined in source code.</w:t>
+      </w:r>
+    </w:p>
+    <w:p>
+      <w:pPr>
+        <w:widowControl w:val="0"/>
       </w:pPr>
       <w:r>
         <w:t xml:space="preserve">  Update Movie</w:t>
@@ -686,19 +1522,6 @@
     </w:p>
     <w:p>
       <w:pPr>
-        <w:pStyle w:val="ListParagraph"/>
-        <w:widowControl w:val="0"/>
-        <w:numPr>
-          <w:ilvl w:val="0"/>
-          <w:numId w:val="8"/>
-        </w:numPr>
-      </w:pPr>
-      <w:r>
-        <w:t>It should NOT update any movie with an invalid movie id.</w:t>
-      </w:r>
-    </w:p>
-    <w:p>
-      <w:pPr>
         <w:widowControl w:val="0"/>
       </w:pPr>
       <w:r>
@@ -716,19 +1539,6 @@
       </w:pPr>
       <w:r>
         <w:t>It should delete a movie given a valid movie id.</w:t>
-      </w:r>
-    </w:p>
-    <w:p>
-      <w:pPr>
-        <w:pStyle w:val="ListParagraph"/>
-        <w:widowControl w:val="0"/>
-        <w:numPr>
-          <w:ilvl w:val="0"/>
-          <w:numId w:val="9"/>
-        </w:numPr>
-      </w:pPr>
-      <w:r>
-        <w:t>It Should NOT delete a movie with an invalid movie id.</w:t>
       </w:r>
     </w:p>
     <w:p>

</xml_diff>